<commit_message>
Documentation cleanup as per client
Changed "Parent" terminology to "Guardian" in docs. Also added "Family Communication" section to Guardian Handbook, and added that to the Special Notices section.
</commit_message>
<xml_diff>
--- a/docs/nonPDF/enrollmentpackage.docx
+++ b/docs/nonPDF/enrollmentpackage.docx
@@ -1,6 +1,6 @@
 
 <file path=word/document.xml><?xml version="1.0" encoding="utf-8"?>
-<w:document xmlns:wpc="http://schemas.microsoft.com/office/word/2010/wordprocessingCanvas" xmlns:mc="http://schemas.openxmlformats.org/markup-compatibility/2006" xmlns:o="urn:schemas-microsoft-com:office:office" xmlns:r="http://schemas.openxmlformats.org/officeDocument/2006/relationships" xmlns:m="http://schemas.openxmlformats.org/officeDocument/2006/math" xmlns:v="urn:schemas-microsoft-com:vml" xmlns:wp14="http://schemas.microsoft.com/office/word/2010/wordprocessingDrawing" xmlns:wp="http://schemas.openxmlformats.org/drawingml/2006/wordprocessingDrawing" xmlns:w10="urn:schemas-microsoft-com:office:word" xmlns:w="http://schemas.openxmlformats.org/wordprocessingml/2006/main" xmlns:w14="http://schemas.microsoft.com/office/word/2010/wordml" xmlns:w15="http://schemas.microsoft.com/office/word/2012/wordml" xmlns:wpg="http://schemas.microsoft.com/office/word/2010/wordprocessingGroup" xmlns:wpi="http://schemas.microsoft.com/office/word/2010/wordprocessingInk" xmlns:wne="http://schemas.microsoft.com/office/word/2006/wordml" xmlns:wps="http://schemas.microsoft.com/office/word/2010/wordprocessingShape" mc:Ignorable="w14 w15 wp14">
+<w:document xmlns:wpc="http://schemas.microsoft.com/office/word/2010/wordprocessingCanvas" xmlns:cx="http://schemas.microsoft.com/office/drawing/2014/chartex" xmlns:cx1="http://schemas.microsoft.com/office/drawing/2015/9/8/chartex" xmlns:cx2="http://schemas.microsoft.com/office/drawing/2015/10/21/chartex" xmlns:cx3="http://schemas.microsoft.com/office/drawing/2016/5/9/chartex" xmlns:cx4="http://schemas.microsoft.com/office/drawing/2016/5/10/chartex" xmlns:cx5="http://schemas.microsoft.com/office/drawing/2016/5/11/chartex" xmlns:cx6="http://schemas.microsoft.com/office/drawing/2016/5/12/chartex" xmlns:cx7="http://schemas.microsoft.com/office/drawing/2016/5/13/chartex" xmlns:cx8="http://schemas.microsoft.com/office/drawing/2016/5/14/chartex" xmlns:mc="http://schemas.openxmlformats.org/markup-compatibility/2006" xmlns:aink="http://schemas.microsoft.com/office/drawing/2016/ink" xmlns:am3d="http://schemas.microsoft.com/office/drawing/2017/model3d" xmlns:o="urn:schemas-microsoft-com:office:office" xmlns:r="http://schemas.openxmlformats.org/officeDocument/2006/relationships" xmlns:m="http://schemas.openxmlformats.org/officeDocument/2006/math" xmlns:v="urn:schemas-microsoft-com:vml" xmlns:wp14="http://schemas.microsoft.com/office/word/2010/wordprocessingDrawing" xmlns:wp="http://schemas.openxmlformats.org/drawingml/2006/wordprocessingDrawing" xmlns:w10="urn:schemas-microsoft-com:office:word" xmlns:w="http://schemas.openxmlformats.org/wordprocessingml/2006/main" xmlns:w14="http://schemas.microsoft.com/office/word/2010/wordml" xmlns:w15="http://schemas.microsoft.com/office/word/2012/wordml" xmlns:w16cex="http://schemas.microsoft.com/office/word/2018/wordml/cex" xmlns:w16cid="http://schemas.microsoft.com/office/word/2016/wordml/cid" xmlns:w16="http://schemas.microsoft.com/office/word/2018/wordml" xmlns:w16se="http://schemas.microsoft.com/office/word/2015/wordml/symex" xmlns:wpg="http://schemas.microsoft.com/office/word/2010/wordprocessingGroup" xmlns:wpi="http://schemas.microsoft.com/office/word/2010/wordprocessingInk" xmlns:wne="http://schemas.microsoft.com/office/word/2006/wordml" xmlns:wps="http://schemas.microsoft.com/office/word/2010/wordprocessingShape" mc:Ignorable="w14 w15 w16se w16cid w16 w16cex wp14">
   <w:body>
     <w:p>
       <w:pPr>
@@ -24,7 +24,21 @@
         <w:ind w:left="23"/>
       </w:pPr>
       <w:r>
-        <w:t xml:space="preserve">Prior to a child’s first day at After The Bell Inc., parents or guardians must fill out and sign the Enrollment Agreement Form. Part of the enrollment package includes a parent handbook, please read it carefully as it also applies to this agreement. </w:t>
+        <w:t xml:space="preserve">Prior to a child’s first day at After </w:t>
+      </w:r>
+      <w:proofErr w:type="gramStart"/>
+      <w:r>
+        <w:t>The</w:t>
+      </w:r>
+      <w:proofErr w:type="gramEnd"/>
+      <w:r>
+        <w:t xml:space="preserve"> Bell Inc., guardians must fill out and sign the Enrollment Agreement Form. Part of the enrollment package includes </w:t>
+      </w:r>
+      <w:r>
+        <w:t>the Guardian’s H</w:t>
+      </w:r>
+      <w:r>
+        <w:t xml:space="preserve">andbook, please read it carefully as it also applies to this agreement. </w:t>
       </w:r>
     </w:p>
     <w:p>
@@ -54,10 +68,42 @@
         <w:rPr>
           <w:b/>
         </w:rPr>
-        <w:t xml:space="preserve">parent or guardian </w:t>
-      </w:r>
-      <w:r>
-        <w:t xml:space="preserve">of __________________ have read and understood the After The Bell Inc.’s parent handbook and accept the following to be my full responsibilities: </w:t>
+        <w:t xml:space="preserve"> </w:t>
+      </w:r>
+      <w:r>
+        <w:rPr>
+          <w:bCs/>
+        </w:rPr>
+        <w:t>guardian</w:t>
+      </w:r>
+      <w:r>
+        <w:rPr>
+          <w:b/>
+        </w:rPr>
+        <w:t xml:space="preserve"> </w:t>
+      </w:r>
+      <w:r>
+        <w:t xml:space="preserve">of __________________ have read and understood the After </w:t>
+      </w:r>
+      <w:proofErr w:type="gramStart"/>
+      <w:r>
+        <w:t>The</w:t>
+      </w:r>
+      <w:proofErr w:type="gramEnd"/>
+      <w:r>
+        <w:t xml:space="preserve"> Bell Inc.’s </w:t>
+      </w:r>
+      <w:r>
+        <w:t>Guardian’s</w:t>
+      </w:r>
+      <w:r>
+        <w:t xml:space="preserve"> </w:t>
+      </w:r>
+      <w:r>
+        <w:t>H</w:t>
+      </w:r>
+      <w:r>
+        <w:t xml:space="preserve">andbook and accept the following to be my full responsibilities: </w:t>
       </w:r>
     </w:p>
     <w:p>
@@ -81,11 +127,16 @@
       <w:r>
         <w:t>I will pay my child care fees on or before the 1st of every month. I also understand there is a $1/day late charge/</w:t>
       </w:r>
+      <w:proofErr w:type="gramStart"/>
       <w:r>
         <w:t>child.</w:t>
       </w:r>
       <w:r>
-        <w:t xml:space="preserve">_____(Initials) </w:t>
+        <w:t>_</w:t>
+      </w:r>
+      <w:proofErr w:type="gramEnd"/>
+      <w:r>
+        <w:t xml:space="preserve">____(Initials) </w:t>
       </w:r>
     </w:p>
     <w:p>
@@ -98,7 +149,15 @@
         <w:ind w:hanging="360"/>
       </w:pPr>
       <w:r>
-        <w:t xml:space="preserve">I will pick-up my child no later than 6:00 p.m. I also understand there is a $1/minute late charge/child.______(Initials) </w:t>
+        <w:t>I will pick-up my child no later than 6:00 p.m. I also understand there is a $1/minute late charge/</w:t>
+      </w:r>
+      <w:proofErr w:type="gramStart"/>
+      <w:r>
+        <w:t>child._</w:t>
+      </w:r>
+      <w:proofErr w:type="gramEnd"/>
+      <w:r>
+        <w:t xml:space="preserve">_____(Initials) </w:t>
       </w:r>
     </w:p>
     <w:p>
@@ -111,7 +170,15 @@
         <w:ind w:hanging="360"/>
       </w:pPr>
       <w:r>
-        <w:t xml:space="preserve">I will inform the After The Bell Inc. staff when my child will not be attending the program.______(Initials) </w:t>
+        <w:t xml:space="preserve">I will inform the After The Bell Inc. staff when my child will not be attending the </w:t>
+      </w:r>
+      <w:proofErr w:type="gramStart"/>
+      <w:r>
+        <w:t>program._</w:t>
+      </w:r>
+      <w:proofErr w:type="gramEnd"/>
+      <w:r>
+        <w:t xml:space="preserve">_____(Initials) </w:t>
       </w:r>
     </w:p>
     <w:p>
@@ -124,7 +191,15 @@
         <w:ind w:hanging="360"/>
       </w:pPr>
       <w:r>
-        <w:t xml:space="preserve">I give all After The Bell Inc. staff with Child Care First Aid permission to administer 1st aid to my child when and if necessary._____(Initials) </w:t>
+        <w:t xml:space="preserve">I give all After The Bell Inc. staff with Child Care First Aid permission to administer 1st aid to my child when and if </w:t>
+      </w:r>
+      <w:proofErr w:type="gramStart"/>
+      <w:r>
+        <w:t>necessary._</w:t>
+      </w:r>
+      <w:proofErr w:type="gramEnd"/>
+      <w:r>
+        <w:t xml:space="preserve">____(Initials) </w:t>
       </w:r>
     </w:p>
     <w:p>
@@ -137,7 +212,15 @@
         <w:ind w:hanging="360"/>
       </w:pPr>
       <w:r>
-        <w:t xml:space="preserve">I give After The Bell Inc. staff permission to have my child transported in an ambulance in the event of an emergency._____(Initials) </w:t>
+        <w:t xml:space="preserve">I give After The Bell Inc. staff permission to have my child transported in an ambulance in the event of an </w:t>
+      </w:r>
+      <w:proofErr w:type="gramStart"/>
+      <w:r>
+        <w:t>emergency._</w:t>
+      </w:r>
+      <w:proofErr w:type="gramEnd"/>
+      <w:r>
+        <w:t xml:space="preserve">____(Initials) </w:t>
       </w:r>
     </w:p>
     <w:p>
@@ -150,7 +233,15 @@
         <w:ind w:hanging="360"/>
       </w:pPr>
       <w:r>
-        <w:t xml:space="preserve">I will make alternate child care arrangements should my child become ill while at school or at After The Bell Inc. ______(Initials) </w:t>
+        <w:t xml:space="preserve">I will make alternate child care arrangements should my child become ill while at school or at After </w:t>
+      </w:r>
+      <w:proofErr w:type="gramStart"/>
+      <w:r>
+        <w:t>The</w:t>
+      </w:r>
+      <w:proofErr w:type="gramEnd"/>
+      <w:r>
+        <w:t xml:space="preserve"> Bell Inc. ______(Initials) </w:t>
       </w:r>
     </w:p>
     <w:p>
@@ -163,7 +254,15 @@
         <w:ind w:hanging="360"/>
       </w:pPr>
       <w:r>
-        <w:t xml:space="preserve">I understand my child is expected to follow the After The Bell Inc. Child Guidance Policy._____(Initials) </w:t>
+        <w:t xml:space="preserve">I understand my child is expected to follow the After The Bell Inc. Child Guidance </w:t>
+      </w:r>
+      <w:proofErr w:type="gramStart"/>
+      <w:r>
+        <w:t>Policy._</w:t>
+      </w:r>
+      <w:proofErr w:type="gramEnd"/>
+      <w:r>
+        <w:t xml:space="preserve">____(Initials) </w:t>
       </w:r>
     </w:p>
     <w:p>
@@ -182,7 +281,15 @@
         <w:t>month’s</w:t>
       </w:r>
       <w:r>
-        <w:t xml:space="preserve"> written notice prior to withdrawing my child from the program._______(Initials) </w:t>
+        <w:t xml:space="preserve"> written notice prior to withdrawing my child from the </w:t>
+      </w:r>
+      <w:proofErr w:type="gramStart"/>
+      <w:r>
+        <w:t>program._</w:t>
+      </w:r>
+      <w:proofErr w:type="gramEnd"/>
+      <w:r>
+        <w:t xml:space="preserve">______(Initials) </w:t>
       </w:r>
     </w:p>
     <w:p>
@@ -204,7 +311,15 @@
         <w:t>taped and/or</w:t>
       </w:r>
       <w:r>
-        <w:t xml:space="preserve"> have their picture taken._______(Initials)</w:t>
+        <w:t xml:space="preserve"> have their picture </w:t>
+      </w:r>
+      <w:proofErr w:type="gramStart"/>
+      <w:r>
+        <w:t>taken._</w:t>
+      </w:r>
+      <w:proofErr w:type="gramEnd"/>
+      <w:r>
+        <w:t>______(Initials)</w:t>
       </w:r>
     </w:p>
     <w:p>
@@ -217,10 +332,30 @@
         <w:ind w:hanging="360"/>
       </w:pPr>
       <w:r>
-        <w:t xml:space="preserve">I have read and understood the above policies as well as the parent handbook; therefore, </w:t>
-      </w:r>
-      <w:r>
-        <w:t>I accept the center’s policies._______(Initials)</w:t>
+        <w:t xml:space="preserve">I have read and understood the above policies as well as the </w:t>
+      </w:r>
+      <w:r>
+        <w:t>Guardian’s</w:t>
+      </w:r>
+      <w:r>
+        <w:t xml:space="preserve"> </w:t>
+      </w:r>
+      <w:r>
+        <w:t>H</w:t>
+      </w:r>
+      <w:r>
+        <w:t xml:space="preserve">andbook; therefore, </w:t>
+      </w:r>
+      <w:r>
+        <w:t xml:space="preserve">I accept the center’s </w:t>
+      </w:r>
+      <w:proofErr w:type="gramStart"/>
+      <w:r>
+        <w:t>policies._</w:t>
+      </w:r>
+      <w:proofErr w:type="gramEnd"/>
+      <w:r>
+        <w:t>______(Initials)</w:t>
       </w:r>
     </w:p>
     <w:p>
@@ -273,7 +408,10 @@
               <w:ind w:left="0" w:firstLine="0"/>
             </w:pPr>
             <w:r>
-              <w:t>Parent’s Signature</w:t>
+              <w:t>Guardian’s</w:t>
+            </w:r>
+            <w:r>
+              <w:t xml:space="preserve"> Signature</w:t>
             </w:r>
           </w:p>
         </w:tc>
@@ -427,7 +565,33 @@
         <w:rPr>
           <w:b/>
         </w:rPr>
-        <w:t>Please note this Enrollment Agreement Form must be updated a minimum of every 6 months. Parents are expected to advise After The Bell Inc. staff of any</w:t>
+        <w:t xml:space="preserve">Please note this Enrollment Agreement Form must be updated a minimum of every 6 months. </w:t>
+      </w:r>
+      <w:r>
+        <w:rPr>
+          <w:b/>
+        </w:rPr>
+        <w:t>Guardian’</w:t>
+      </w:r>
+      <w:r>
+        <w:rPr>
+          <w:b/>
+        </w:rPr>
+        <w:t xml:space="preserve">s are expected to advise After </w:t>
+      </w:r>
+      <w:proofErr w:type="gramStart"/>
+      <w:r>
+        <w:rPr>
+          <w:b/>
+        </w:rPr>
+        <w:t>The</w:t>
+      </w:r>
+      <w:proofErr w:type="gramEnd"/>
+      <w:r>
+        <w:rPr>
+          <w:b/>
+        </w:rPr>
+        <w:t xml:space="preserve"> Bell Inc. staff of any</w:t>
       </w:r>
       <w:r>
         <w:t xml:space="preserve"> </w:t>
@@ -759,7 +923,14 @@
                 <w:b/>
                 <w:szCs w:val="20"/>
               </w:rPr>
-              <w:t>Mother’s Information</w:t>
+              <w:t>Primary Guardian’s</w:t>
+            </w:r>
+            <w:r>
+              <w:rPr>
+                <w:b/>
+                <w:szCs w:val="20"/>
+              </w:rPr>
+              <w:t xml:space="preserve"> Information</w:t>
             </w:r>
           </w:p>
         </w:tc>
@@ -1104,7 +1275,14 @@
                 <w:b/>
                 <w:szCs w:val="20"/>
               </w:rPr>
-              <w:t>Father’s Information</w:t>
+              <w:t>Secondary Guardian’s</w:t>
+            </w:r>
+            <w:r>
+              <w:rPr>
+                <w:b/>
+                <w:szCs w:val="20"/>
+              </w:rPr>
+              <w:t xml:space="preserve"> Information</w:t>
             </w:r>
           </w:p>
         </w:tc>
@@ -2378,7 +2556,15 @@
         <w:ind w:left="23"/>
       </w:pPr>
       <w:r>
-        <w:t xml:space="preserve">Is there anyone your child may not be released to? If so please provide a name, a full description of this person(s) and a picture if possible. </w:t>
+        <w:t xml:space="preserve">Is there anyone your child may not be released to? If </w:t>
+      </w:r>
+      <w:proofErr w:type="gramStart"/>
+      <w:r>
+        <w:t>so</w:t>
+      </w:r>
+      <w:proofErr w:type="gramEnd"/>
+      <w:r>
+        <w:t xml:space="preserve"> please provide a name, a full description of this person(s) and a picture if possible. </w:t>
       </w:r>
     </w:p>
     <w:p>
@@ -3688,7 +3874,10 @@
               <w:ind w:left="0" w:firstLine="0"/>
             </w:pPr>
             <w:r>
-              <w:t>Parent Signature</w:t>
+              <w:t>Guardian’s</w:t>
+            </w:r>
+            <w:r>
+              <w:t xml:space="preserve"> Signature</w:t>
             </w:r>
           </w:p>
         </w:tc>
@@ -3972,7 +4161,15 @@
               <w:ind w:left="0" w:firstLine="0"/>
             </w:pPr>
             <w:r>
-              <w:t>Child’s First Day at After The Bell Inc:</w:t>
+              <w:t xml:space="preserve">Child’s First Day at After </w:t>
+            </w:r>
+            <w:proofErr w:type="gramStart"/>
+            <w:r>
+              <w:t>The</w:t>
+            </w:r>
+            <w:proofErr w:type="gramEnd"/>
+            <w:r>
+              <w:t xml:space="preserve"> Bell Inc:</w:t>
             </w:r>
           </w:p>
         </w:tc>
@@ -4295,7 +4492,15 @@
     </w:p>
     <w:p>
       <w:r>
-        <w:t xml:space="preserve">A $100.00 deposit is required at the time of your child’s registration. This fee will be deducted from your first month’s fees, should you forfeit your space with After The Bell Inc. your deposit will not be returned. </w:t>
+        <w:t xml:space="preserve">A $100.00 deposit is required at the time of your child’s registration. This fee will be deducted from your first month’s fees, should you forfeit your space with After </w:t>
+      </w:r>
+      <w:proofErr w:type="gramStart"/>
+      <w:r>
+        <w:t>The</w:t>
+      </w:r>
+      <w:proofErr w:type="gramEnd"/>
+      <w:r>
+        <w:t xml:space="preserve"> Bell Inc. your deposit will not be returned. </w:t>
       </w:r>
     </w:p>
     <w:p>
@@ -4313,7 +4518,7 @@
     </w:p>
     <w:p>
       <w:r>
-        <w:t xml:space="preserve">All regular fees are due and payable by post-dated cheques on the first day of the month. A $1.00 per day late charge applies and weekends are included. If you are having difficulty making your monthly payments please speak to the Program Owner, every effort will be made to set up a parent payment plan that works best for you and the center. </w:t>
+        <w:t xml:space="preserve">All regular fees are due and payable by post-dated cheques on the first day of the month. A $1.00 per day late charge applies and weekends are included. If you are having difficulty making your monthly payments please speak to the Program Owner, every effort will be made to set up a payment plan that works best for you and the center. </w:t>
       </w:r>
     </w:p>
     <w:p>
@@ -4339,20 +4544,11 @@
         <w:t xml:space="preserve">If you require subsidy, you will need to apply to Provincial authorities. The center has no influence or authority in determining your eligibility for subsidy. Please speak to the Program Owner for the appropriate application forms should you require this financial assistance. </w:t>
       </w:r>
     </w:p>
+    <w:p/>
     <w:p>
       <w:pPr>
         <w:pStyle w:val="Heading2"/>
         <w:ind w:left="-5"/>
-        <w:rPr>
-          <w:color w:val="23FF23"/>
-          <w:sz w:val="28"/>
-        </w:rPr>
-      </w:pPr>
-    </w:p>
-    <w:p>
-      <w:pPr>
-        <w:pStyle w:val="Heading2"/>
-        <w:ind w:left="-5"/>
       </w:pPr>
       <w:r>
         <w:t xml:space="preserve">Withdrawal </w:t>
@@ -4363,7 +4559,23 @@
         <w:ind w:left="242"/>
       </w:pPr>
       <w:r>
-        <w:t xml:space="preserve">If you choose to withdrawal your child from After The Bell Inc. a one-month’s written notice is required. Without this notice After The Bell Inc. has the right to collect fees owing for the month. </w:t>
+        <w:t xml:space="preserve">If you choose to withdrawal your child from After </w:t>
+      </w:r>
+      <w:proofErr w:type="gramStart"/>
+      <w:r>
+        <w:t>The</w:t>
+      </w:r>
+      <w:proofErr w:type="gramEnd"/>
+      <w:r>
+        <w:t xml:space="preserve"> Bell Inc. a one-month’s written notice is required. Without this notice After </w:t>
+      </w:r>
+      <w:proofErr w:type="gramStart"/>
+      <w:r>
+        <w:t>The</w:t>
+      </w:r>
+      <w:proofErr w:type="gramEnd"/>
+      <w:r>
+        <w:t xml:space="preserve"> Bell Inc. has the right to collect fees owing for the month. </w:t>
       </w:r>
     </w:p>
     <w:p>
@@ -4380,7 +4592,15 @@
         <w:ind w:left="23"/>
       </w:pPr>
       <w:r>
-        <w:t xml:space="preserve">I have read and understand After The Bell Inc. Parent Fees, Subsidies and Withdrawal Policy. </w:t>
+        <w:t xml:space="preserve">I have read and understand After </w:t>
+      </w:r>
+      <w:proofErr w:type="gramStart"/>
+      <w:r>
+        <w:t>The</w:t>
+      </w:r>
+      <w:proofErr w:type="gramEnd"/>
+      <w:r>
+        <w:t xml:space="preserve"> Bell Inc. Fees, Subsidies and Withdrawal Policy. </w:t>
       </w:r>
     </w:p>
     <w:p>
@@ -4422,7 +4642,10 @@
               <w:ind w:left="0" w:firstLine="0"/>
             </w:pPr>
             <w:r>
-              <w:t>Parent Name</w:t>
+              <w:t>Guardian’s</w:t>
+            </w:r>
+            <w:r>
+              <w:t xml:space="preserve"> Name</w:t>
             </w:r>
           </w:p>
         </w:tc>
@@ -4825,7 +5048,15 @@
         <w:ind w:left="23"/>
       </w:pPr>
       <w:r>
-        <w:t xml:space="preserve">After The Bell Inc. is committed to providing a safe and secure environment for the children enrolled in the center. Part of this </w:t>
+        <w:t xml:space="preserve">After </w:t>
+      </w:r>
+      <w:proofErr w:type="gramStart"/>
+      <w:r>
+        <w:t>The</w:t>
+      </w:r>
+      <w:proofErr w:type="gramEnd"/>
+      <w:r>
+        <w:t xml:space="preserve"> Bell Inc. is committed to providing a safe and secure environment for the children enrolled in the center. Part of this </w:t>
       </w:r>
       <w:r>
         <w:t xml:space="preserve">is </w:t>
@@ -4880,7 +5111,15 @@
         <w:ind w:left="23"/>
       </w:pPr>
       <w:r>
-        <w:t xml:space="preserve">After The Bell Inc employees </w:t>
+        <w:t xml:space="preserve">After </w:t>
+      </w:r>
+      <w:proofErr w:type="gramStart"/>
+      <w:r>
+        <w:t>The</w:t>
+      </w:r>
+      <w:proofErr w:type="gramEnd"/>
+      <w:r>
+        <w:t xml:space="preserve"> Bell Inc employees </w:t>
       </w:r>
       <w:r>
         <w:rPr>
@@ -5113,7 +5352,15 @@
         <w:ind w:left="23"/>
       </w:pPr>
       <w:r>
-        <w:t xml:space="preserve">After The Bell Inc. has two sets of behavior categories described below. </w:t>
+        <w:t xml:space="preserve">After </w:t>
+      </w:r>
+      <w:proofErr w:type="gramStart"/>
+      <w:r>
+        <w:t>The</w:t>
+      </w:r>
+      <w:proofErr w:type="gramEnd"/>
+      <w:r>
+        <w:t xml:space="preserve"> Bell Inc. has two sets of behavior categories described below. </w:t>
       </w:r>
     </w:p>
     <w:p>
@@ -5192,7 +5439,19 @@
         <w:ind w:left="23"/>
       </w:pPr>
       <w:r>
-        <w:t xml:space="preserve">Minor Misconducts are expected to happen from-time-to-time and are recorded in an Incident / Accident Form signed by the staff that took charge of the situation and the child’s parent. This form will be placed in the child’s form for future reference. </w:t>
+        <w:t xml:space="preserve">Minor Misconducts are expected to happen from-time-to-time and are recorded in an Incident / Accident Form signed by the staff that took charge of the situation and </w:t>
+      </w:r>
+      <w:r>
+        <w:t xml:space="preserve">at least one of </w:t>
+      </w:r>
+      <w:r>
+        <w:t xml:space="preserve">the child’s </w:t>
+      </w:r>
+      <w:r>
+        <w:t>guardians</w:t>
+      </w:r>
+      <w:r>
+        <w:t xml:space="preserve">. This form will be placed in the child’s form for future reference. </w:t>
       </w:r>
     </w:p>
     <w:p>
@@ -5288,7 +5547,16 @@
         <w:ind w:hanging="360"/>
       </w:pPr>
       <w:r>
-        <w:t xml:space="preserve">Disrespecting staff, other children parents or volunteers </w:t>
+        <w:t>Disrespecting staff, other children</w:t>
+      </w:r>
+      <w:r>
+        <w:t>,</w:t>
+      </w:r>
+      <w:r>
+        <w:t xml:space="preserve"> volunteers</w:t>
+      </w:r>
+      <w:r>
+        <w:t>, or visiting adults</w:t>
       </w:r>
     </w:p>
     <w:p>
@@ -5344,7 +5612,29 @@
         <w:ind w:left="23"/>
       </w:pPr>
       <w:r>
-        <w:t xml:space="preserve">In the event a child’s behavior is considered to be Major Misconduct it is expected that parents of that child work in a close partnership with the staff at After The Bell Inc. If a parent refuses to work with the staff, child care is terminated immediately. </w:t>
+        <w:t xml:space="preserve">In the event a child’s behavior is considered to be Major Misconduct it is expected that </w:t>
+      </w:r>
+      <w:r>
+        <w:t>guardian</w:t>
+      </w:r>
+      <w:r>
+        <w:t xml:space="preserve">s of that child work in a close partnership with the staff at After </w:t>
+      </w:r>
+      <w:proofErr w:type="gramStart"/>
+      <w:r>
+        <w:t>The</w:t>
+      </w:r>
+      <w:proofErr w:type="gramEnd"/>
+      <w:r>
+        <w:t xml:space="preserve"> Bell Inc. If a </w:t>
+      </w:r>
+      <w:proofErr w:type="gramStart"/>
+      <w:r>
+        <w:t>guardians</w:t>
+      </w:r>
+      <w:proofErr w:type="gramEnd"/>
+      <w:r>
+        <w:t xml:space="preserve"> refuse to work with the staff, child care is terminated immediately. </w:t>
       </w:r>
     </w:p>
     <w:p>
@@ -5371,7 +5661,13 @@
         <w:jc w:val="both"/>
       </w:pPr>
       <w:r>
-        <w:t xml:space="preserve">The following are steps taken for Major Misconducts. It is imperative that all parents accept these steps to ensure consistency for a positive outcome. </w:t>
+        <w:t xml:space="preserve">The following are steps taken for Major Misconducts. It is imperative that all </w:t>
+      </w:r>
+      <w:r>
+        <w:t>guardian</w:t>
+      </w:r>
+      <w:r>
+        <w:t xml:space="preserve">s accept these steps to ensure consistency for a positive outcome. </w:t>
       </w:r>
     </w:p>
     <w:p>
@@ -5391,7 +5687,13 @@
         <w:ind w:left="374" w:hanging="14"/>
       </w:pPr>
       <w:r>
-        <w:t xml:space="preserve">A meeting is arranged for the child, parents, and a staff member. During the meeting a strategy is developed and implemented to resolve the problem. </w:t>
+        <w:t xml:space="preserve">A meeting is arranged for the child, </w:t>
+      </w:r>
+      <w:r>
+        <w:t>guardian</w:t>
+      </w:r>
+      <w:r>
+        <w:t xml:space="preserve">s, and a staff member. During the meeting a strategy is developed and implemented to resolve the problem. </w:t>
       </w:r>
     </w:p>
     <w:p>
@@ -5406,7 +5708,13 @@
         <w:ind w:left="374" w:hanging="14"/>
       </w:pPr>
       <w:r>
-        <w:t xml:space="preserve">Weekly meetings will be held with parents and staff to discuss progress or any issues regarding the child’s behaviors. </w:t>
+        <w:t xml:space="preserve">Weekly meetings will be held with </w:t>
+      </w:r>
+      <w:r>
+        <w:t>guardian</w:t>
+      </w:r>
+      <w:r>
+        <w:t xml:space="preserve">s and staff to discuss progress or any issues regarding the child’s behaviors. </w:t>
       </w:r>
     </w:p>
     <w:p>
@@ -5426,7 +5734,19 @@
         <w:ind w:left="374" w:hanging="14"/>
       </w:pPr>
       <w:r>
-        <w:t xml:space="preserve">A meeting is arranged for the child, parents, Program Staff and Program Owner to discuss alternate measures. These measures include loss of privileges such as computer time, play stations, group tournaments or upcoming field trips or special events. Parents must make alternate child care arrangements should their child have to stay back from a field trip. </w:t>
+        <w:t xml:space="preserve">A meeting is arranged for the child, </w:t>
+      </w:r>
+      <w:r>
+        <w:t>guardian</w:t>
+      </w:r>
+      <w:r>
+        <w:t xml:space="preserve">s, Program Staff and Program Owner to discuss alternate measures. These measures include loss of privileges such as computer time, play stations, group tournaments or upcoming field trips or special events. </w:t>
+      </w:r>
+      <w:r>
+        <w:t>Guardian</w:t>
+      </w:r>
+      <w:r>
+        <w:t xml:space="preserve">s must make alternate child care arrangements should their child have to stay back from a field trip. </w:t>
       </w:r>
     </w:p>
     <w:p>
@@ -5441,7 +5761,13 @@
         <w:ind w:left="374" w:hanging="14"/>
       </w:pPr>
       <w:r>
-        <w:t xml:space="preserve">If warranted the Program Staff and parents will work together to seek help from outside agencies. Daily discussions via phone or e-mail are to be held during the resource search. </w:t>
+        <w:t xml:space="preserve">If warranted the Program Staff and </w:t>
+      </w:r>
+      <w:r>
+        <w:t>guardian</w:t>
+      </w:r>
+      <w:r>
+        <w:t xml:space="preserve">s will work together to seek help from outside agencies. Daily discussions via phone or e-mail are to be held during the resource search. </w:t>
       </w:r>
     </w:p>
     <w:p>
@@ -5456,7 +5782,13 @@
         <w:ind w:left="374" w:hanging="14"/>
       </w:pPr>
       <w:r>
-        <w:t xml:space="preserve">Weekly meetings with parents and staff discussing progress and any issues regarding the child’s behavior. </w:t>
+        <w:t xml:space="preserve">Weekly meetings with </w:t>
+      </w:r>
+      <w:r>
+        <w:t>guardian</w:t>
+      </w:r>
+      <w:r>
+        <w:t xml:space="preserve">s and staff discussing progress and any issues regarding the child’s behavior. </w:t>
       </w:r>
     </w:p>
     <w:p>
@@ -5485,7 +5817,13 @@
         <w:t xml:space="preserve">the </w:t>
       </w:r>
       <w:r>
-        <w:t>child, parents, Program S</w:t>
+        <w:t xml:space="preserve">child, </w:t>
+      </w:r>
+      <w:r>
+        <w:t>guardian</w:t>
+      </w:r>
+      <w:r>
+        <w:t>s, Program S</w:t>
       </w:r>
       <w:r>
         <w:t>taff, and Program Owner is held. A c</w:t>
@@ -5520,12 +5858,34 @@
         <w:t>will be given to terminate</w:t>
       </w:r>
       <w:r>
-        <w:t xml:space="preserve"> child care at After The Bell Inc. </w:t>
-      </w:r>
-    </w:p>
-    <w:p>
-      <w:r>
-        <w:t xml:space="preserve">Please note, if a child displays behavior that could potentially harm another child, staff member or parent that After The Bell Inc. has the right to terminate care immediately with no written warning. </w:t>
+        <w:t xml:space="preserve"> child care at After </w:t>
+      </w:r>
+      <w:proofErr w:type="gramStart"/>
+      <w:r>
+        <w:t>The</w:t>
+      </w:r>
+      <w:proofErr w:type="gramEnd"/>
+      <w:r>
+        <w:t xml:space="preserve"> Bell Inc. </w:t>
+      </w:r>
+    </w:p>
+    <w:p>
+      <w:r>
+        <w:t xml:space="preserve">Please note, if a child displays behavior that could potentially harm another child, staff member or </w:t>
+      </w:r>
+      <w:r>
+        <w:t>guardian,</w:t>
+      </w:r>
+      <w:r>
+        <w:t xml:space="preserve"> that After </w:t>
+      </w:r>
+      <w:proofErr w:type="gramStart"/>
+      <w:r>
+        <w:t>The</w:t>
+      </w:r>
+      <w:proofErr w:type="gramEnd"/>
+      <w:r>
+        <w:t xml:space="preserve"> Bell Inc. has the right to terminate care immediately with no written warning. </w:t>
       </w:r>
     </w:p>
     <w:p>
@@ -5535,7 +5895,15 @@
     </w:p>
     <w:p>
       <w:r>
-        <w:t>I have read and understand the After The Bell Inc. Child Guidance Policy.</w:t>
+        <w:t xml:space="preserve">I have read and understand the After </w:t>
+      </w:r>
+      <w:proofErr w:type="gramStart"/>
+      <w:r>
+        <w:t>The</w:t>
+      </w:r>
+      <w:proofErr w:type="gramEnd"/>
+      <w:r>
+        <w:t xml:space="preserve"> Bell Inc. Child Guidance Policy.</w:t>
       </w:r>
     </w:p>
     <w:p/>
@@ -5569,7 +5937,10 @@
               <w:ind w:left="0" w:firstLine="0"/>
             </w:pPr>
             <w:r>
-              <w:t>Parent Name</w:t>
+              <w:t>Guardian’s</w:t>
+            </w:r>
+            <w:r>
+              <w:t xml:space="preserve"> Name</w:t>
             </w:r>
           </w:p>
         </w:tc>
@@ -6064,12 +6435,28 @@
         <w:ind w:left="-5"/>
       </w:pPr>
       <w:r>
-        <w:t xml:space="preserve">Consequences For Bullying </w:t>
-      </w:r>
-    </w:p>
-    <w:p>
-      <w:r>
-        <w:t>After The Bell Inc. considers bullying to be a major misconduct as stated in the Child Guidance and Discipline Policy. Please refer to the second page of the document to understand the steps taken when bullying occurs at the program.</w:t>
+        <w:t xml:space="preserve">Consequences </w:t>
+      </w:r>
+      <w:proofErr w:type="gramStart"/>
+      <w:r>
+        <w:t>For</w:t>
+      </w:r>
+      <w:proofErr w:type="gramEnd"/>
+      <w:r>
+        <w:t xml:space="preserve"> Bullying </w:t>
+      </w:r>
+    </w:p>
+    <w:p>
+      <w:r>
+        <w:t xml:space="preserve">After </w:t>
+      </w:r>
+      <w:proofErr w:type="gramStart"/>
+      <w:r>
+        <w:t>The</w:t>
+      </w:r>
+      <w:proofErr w:type="gramEnd"/>
+      <w:r>
+        <w:t xml:space="preserve"> Bell Inc. considers bullying to be a major misconduct as stated in the Child Guidance and Discipline Policy. Please refer to the second page of the document to understand the steps taken when bullying occurs at the program.</w:t>
       </w:r>
     </w:p>
     <w:p/>
@@ -6103,7 +6490,10 @@
               <w:ind w:left="0" w:firstLine="0"/>
             </w:pPr>
             <w:r>
-              <w:t>Parent Name</w:t>
+              <w:t>Guardian’s</w:t>
+            </w:r>
+            <w:r>
+              <w:t xml:space="preserve"> Name</w:t>
             </w:r>
           </w:p>
         </w:tc>
@@ -6554,13 +6944,18 @@
           <w:b/>
           <w:sz w:val="24"/>
         </w:rPr>
-        <w:t xml:space="preserve">Working Together With Parents To Stop Bullying </w:t>
-      </w:r>
-    </w:p>
-    <w:p>
-      <w:pPr>
-        <w:ind w:left="0" w:firstLine="0"/>
-      </w:pPr>
+        <w:t xml:space="preserve">Working Together </w:t>
+      </w:r>
+      <w:proofErr w:type="gramStart"/>
+      <w:r>
+        <w:rPr>
+          <w:rFonts w:ascii="Times New Roman" w:eastAsia="Times New Roman" w:hAnsi="Times New Roman" w:cs="Times New Roman"/>
+          <w:b/>
+          <w:sz w:val="24"/>
+        </w:rPr>
+        <w:t>With</w:t>
+      </w:r>
+      <w:proofErr w:type="gramEnd"/>
       <w:r>
         <w:rPr>
           <w:rFonts w:ascii="Times New Roman" w:eastAsia="Times New Roman" w:hAnsi="Times New Roman" w:cs="Times New Roman"/>
@@ -6569,6 +6964,35 @@
         </w:rPr>
         <w:t xml:space="preserve"> </w:t>
       </w:r>
+      <w:r>
+        <w:rPr>
+          <w:rFonts w:ascii="Times New Roman" w:eastAsia="Times New Roman" w:hAnsi="Times New Roman" w:cs="Times New Roman"/>
+          <w:b/>
+          <w:sz w:val="24"/>
+        </w:rPr>
+        <w:t>Guardian</w:t>
+      </w:r>
+      <w:r>
+        <w:rPr>
+          <w:rFonts w:ascii="Times New Roman" w:eastAsia="Times New Roman" w:hAnsi="Times New Roman" w:cs="Times New Roman"/>
+          <w:b/>
+          <w:sz w:val="24"/>
+        </w:rPr>
+        <w:t xml:space="preserve">s To Stop Bullying </w:t>
+      </w:r>
+    </w:p>
+    <w:p>
+      <w:pPr>
+        <w:ind w:left="0" w:firstLine="0"/>
+      </w:pPr>
+      <w:r>
+        <w:rPr>
+          <w:rFonts w:ascii="Times New Roman" w:eastAsia="Times New Roman" w:hAnsi="Times New Roman" w:cs="Times New Roman"/>
+          <w:b/>
+          <w:sz w:val="24"/>
+        </w:rPr>
+        <w:t xml:space="preserve"> </w:t>
+      </w:r>
     </w:p>
     <w:p>
       <w:pPr>
@@ -6596,7 +7020,15 @@
         <w:jc w:val="both"/>
       </w:pPr>
       <w:r>
-        <w:t xml:space="preserve">From time to time After The Bell Inc. will be taking spur-of-the-moment field trips within the Joseph Giles / Forest Hills area. The following locations are possible field trips that pertain to this permission form. </w:t>
+        <w:t xml:space="preserve">From time to time After </w:t>
+      </w:r>
+      <w:proofErr w:type="gramStart"/>
+      <w:r>
+        <w:t>The</w:t>
+      </w:r>
+      <w:proofErr w:type="gramEnd"/>
+      <w:r>
+        <w:t xml:space="preserve"> Bell Inc. will be taking spur-of-the-moment field trips within the Joseph Giles / Forest Hills area. The following locations are possible field trips that pertain to this permission form. </w:t>
       </w:r>
     </w:p>
     <w:p>
@@ -6990,7 +7422,15 @@
         <w:t>, _</w:t>
       </w:r>
       <w:r>
-        <w:t xml:space="preserve">____________________ PARENT or GUARDIAN of ___________________ give After The Bell </w:t>
+        <w:t xml:space="preserve">____________________ GUARDIAN of ___________________ give After </w:t>
+      </w:r>
+      <w:proofErr w:type="gramStart"/>
+      <w:r>
+        <w:t>The</w:t>
+      </w:r>
+      <w:proofErr w:type="gramEnd"/>
+      <w:r>
+        <w:t xml:space="preserve"> Bell </w:t>
       </w:r>
     </w:p>
     <w:p>
@@ -7001,7 +7441,13 @@
         <w:t>be posted</w:t>
       </w:r>
       <w:r>
-        <w:t xml:space="preserve"> inside the centre to advise parents of our whereabouts.</w:t>
+        <w:t xml:space="preserve"> inside the centre to advise </w:t>
+      </w:r>
+      <w:r>
+        <w:t>guardian</w:t>
+      </w:r>
+      <w:r>
+        <w:t>s of our whereabouts.</w:t>
       </w:r>
     </w:p>
     <w:p/>
@@ -7036,7 +7482,10 @@
               <w:ind w:left="0" w:firstLine="0"/>
             </w:pPr>
             <w:r>
-              <w:t>Parent Name</w:t>
+              <w:t>Guardian’s</w:t>
+            </w:r>
+            <w:r>
+              <w:t xml:space="preserve"> Name</w:t>
             </w:r>
           </w:p>
         </w:tc>
@@ -7426,7 +7875,7 @@
       </w:pPr>
       <w:r>
         <w:lastRenderedPageBreak/>
-        <w:t>Parent Release Form for Media Recording</w:t>
+        <w:t>Release Form for Media Recording</w:t>
       </w:r>
     </w:p>
     <w:p/>
@@ -7455,9 +7904,18 @@
           <w:dataBinding w:prefixMappings="xmlns:ns0='http://schemas.microsoft.com/office/2006/coverPageProps' " w:xpath="/ns0:CoverPageProperties[1]/ns0:CompanyEmail[1]" w:storeItemID="{55AF091B-3C7A-41E3-B477-F2FDAA23CFDA}"/>
           <w:text/>
         </w:sdtPr>
+        <w:sdtEndPr/>
         <w:sdtContent>
           <w:r>
-            <w:t>After The Bell Inc.</w:t>
+            <w:t xml:space="preserve">After </w:t>
+          </w:r>
+          <w:proofErr w:type="gramStart"/>
+          <w:r>
+            <w:t>The</w:t>
+          </w:r>
+          <w:proofErr w:type="gramEnd"/>
+          <w:r>
+            <w:t xml:space="preserve"> Bell Inc.</w:t>
           </w:r>
         </w:sdtContent>
       </w:sdt>
@@ -7481,9 +7939,18 @@
           <w:dataBinding w:prefixMappings="xmlns:ns0='http://schemas.microsoft.com/office/2006/coverPageProps' " w:xpath="/ns0:CoverPageProperties[1]/ns0:CompanyEmail[1]" w:storeItemID="{55AF091B-3C7A-41E3-B477-F2FDAA23CFDA}"/>
           <w:text/>
         </w:sdtPr>
+        <w:sdtEndPr/>
         <w:sdtContent>
           <w:r>
-            <w:t>After The Bell Inc.</w:t>
+            <w:t xml:space="preserve">After </w:t>
+          </w:r>
+          <w:proofErr w:type="gramStart"/>
+          <w:r>
+            <w:t>The</w:t>
+          </w:r>
+          <w:proofErr w:type="gramEnd"/>
+          <w:r>
+            <w:t xml:space="preserve"> Bell Inc.</w:t>
           </w:r>
         </w:sdtContent>
       </w:sdt>
@@ -7522,6 +7989,7 @@
                   <w14:uncheckedState w14:val="2610" w14:font="MS Gothic"/>
                 </w14:checkbox>
               </w:sdtPr>
+              <w:sdtEndPr/>
               <w:sdtContent>
                 <w:r>
                   <w:rPr>
@@ -7560,6 +8028,7 @@
                   <w14:uncheckedState w14:val="2610" w14:font="MS Gothic"/>
                 </w14:checkbox>
               </w:sdtPr>
+              <w:sdtEndPr/>
               <w:sdtContent>
                 <w:r>
                   <w:rPr>
@@ -7624,6 +8093,7 @@
                         <w14:uncheckedState w14:val="2610" w14:font="MS Gothic"/>
                       </w14:checkbox>
                     </w:sdtPr>
+                    <w:sdtEndPr/>
                     <w:sdtContent>
                       <w:r>
                         <w:rPr>
@@ -7654,9 +8124,18 @@
                       <w:dataBinding w:prefixMappings="xmlns:ns0='http://schemas.microsoft.com/office/2006/coverPageProps' " w:xpath="/ns0:CoverPageProperties[1]/ns0:CompanyEmail[1]" w:storeItemID="{55AF091B-3C7A-41E3-B477-F2FDAA23CFDA}"/>
                       <w:text/>
                     </w:sdtPr>
+                    <w:sdtEndPr/>
                     <w:sdtContent>
                       <w:r>
-                        <w:t>After The Bell Inc.</w:t>
+                        <w:t xml:space="preserve">After </w:t>
+                      </w:r>
+                      <w:proofErr w:type="gramStart"/>
+                      <w:r>
+                        <w:t>The</w:t>
+                      </w:r>
+                      <w:proofErr w:type="gramEnd"/>
+                      <w:r>
+                        <w:t xml:space="preserve"> Bell Inc.</w:t>
                       </w:r>
                     </w:sdtContent>
                   </w:sdt>
@@ -7682,6 +8161,7 @@
                         <w14:uncheckedState w14:val="2610" w14:font="MS Gothic"/>
                       </w14:checkbox>
                     </w:sdtPr>
+                    <w:sdtEndPr/>
                     <w:sdtContent>
                       <w:r>
                         <w:rPr>
@@ -7712,14 +8192,29 @@
                       <w:dataBinding w:prefixMappings="xmlns:ns0='http://schemas.microsoft.com/office/2006/coverPageProps' " w:xpath="/ns0:CoverPageProperties[1]/ns0:CompanyEmail[1]" w:storeItemID="{55AF091B-3C7A-41E3-B477-F2FDAA23CFDA}"/>
                       <w:text/>
                     </w:sdtPr>
+                    <w:sdtEndPr/>
                     <w:sdtContent>
                       <w:r>
-                        <w:t>After The Bell Inc.</w:t>
+                        <w:t xml:space="preserve">After </w:t>
+                      </w:r>
+                      <w:proofErr w:type="gramStart"/>
+                      <w:r>
+                        <w:t>The</w:t>
+                      </w:r>
+                      <w:proofErr w:type="gramEnd"/>
+                      <w:r>
+                        <w:t xml:space="preserve"> Bell Inc.</w:t>
                       </w:r>
                     </w:sdtContent>
                   </w:sdt>
                   <w:r>
-                    <w:t xml:space="preserve"> or in the larger community. One example of this could be videos in parent education classes.</w:t>
+                    <w:t xml:space="preserve"> or in the larger community. One example of this could be videos in </w:t>
+                  </w:r>
+                  <w:r>
+                    <w:t>guardian</w:t>
+                  </w:r>
+                  <w:r>
+                    <w:t xml:space="preserve"> education classes.</w:t>
                   </w:r>
                 </w:p>
                 <w:p/>
@@ -7745,6 +8240,7 @@
                         <w14:uncheckedState w14:val="2610" w14:font="MS Gothic"/>
                       </w14:checkbox>
                     </w:sdtPr>
+                    <w:sdtEndPr/>
                     <w:sdtContent>
                       <w:r>
                         <w:rPr>
@@ -7788,6 +8284,7 @@
                         <w14:uncheckedState w14:val="2610" w14:font="MS Gothic"/>
                       </w14:checkbox>
                     </w:sdtPr>
+                    <w:sdtEndPr/>
                     <w:sdtContent>
                       <w:r>
                         <w:rPr>
@@ -7818,9 +8315,18 @@
                       <w:dataBinding w:prefixMappings="xmlns:ns0='http://schemas.microsoft.com/office/2006/coverPageProps' " w:xpath="/ns0:CoverPageProperties[1]/ns0:CompanyEmail[1]" w:storeItemID="{55AF091B-3C7A-41E3-B477-F2FDAA23CFDA}"/>
                       <w:text/>
                     </w:sdtPr>
+                    <w:sdtEndPr/>
                     <w:sdtContent>
                       <w:r>
-                        <w:t>After The Bell Inc.</w:t>
+                        <w:t xml:space="preserve">After </w:t>
+                      </w:r>
+                      <w:proofErr w:type="gramStart"/>
+                      <w:r>
+                        <w:t>The</w:t>
+                      </w:r>
+                      <w:proofErr w:type="gramEnd"/>
+                      <w:r>
+                        <w:t xml:space="preserve"> Bell Inc.</w:t>
                       </w:r>
                     </w:sdtContent>
                   </w:sdt>
@@ -7866,7 +8372,7 @@
         <w:tc>
           <w:tcPr>
             <w:tcW w:w="2520" w:type="dxa"/>
-            <w:vAlign w:val="bottom"/>
+            <w:vAlign w:val="center"/>
           </w:tcPr>
           <w:p>
             <w:pPr>
@@ -7879,7 +8385,7 @@
               <w:rPr>
                 <w:rFonts w:ascii="Arial" w:hAnsi="Arial" w:cs="Arial"/>
               </w:rPr>
-              <w:t>Parent/Guardian signature</w:t>
+              <w:t>Guardian signature</w:t>
             </w:r>
           </w:p>
         </w:tc>
@@ -7991,12 +8497,27 @@
           <w:dataBinding w:prefixMappings="xmlns:ns0='http://schemas.microsoft.com/office/2006/coverPageProps' " w:xpath="/ns0:CoverPageProperties[1]/ns0:CompanyEmail[1]" w:storeItemID="{55AF091B-3C7A-41E3-B477-F2FDAA23CFDA}"/>
           <w:text/>
         </w:sdtPr>
+        <w:sdtEndPr/>
         <w:sdtContent>
           <w:r>
             <w:rPr>
               <w:rFonts w:ascii="Arial" w:hAnsi="Arial" w:cs="Arial"/>
             </w:rPr>
-            <w:t>After The Bell Inc.</w:t>
+            <w:t xml:space="preserve">After </w:t>
+          </w:r>
+          <w:proofErr w:type="gramStart"/>
+          <w:r>
+            <w:rPr>
+              <w:rFonts w:ascii="Arial" w:hAnsi="Arial" w:cs="Arial"/>
+            </w:rPr>
+            <w:t>The</w:t>
+          </w:r>
+          <w:proofErr w:type="gramEnd"/>
+          <w:r>
+            <w:rPr>
+              <w:rFonts w:ascii="Arial" w:hAnsi="Arial" w:cs="Arial"/>
+            </w:rPr>
+            <w:t xml:space="preserve"> Bell Inc.</w:t>
           </w:r>
         </w:sdtContent>
       </w:sdt>
@@ -8036,8 +8557,6 @@
         </w:rPr>
         <w:t>If you have questions, contact Mandy at 902-579-5437.</w:t>
       </w:r>
-      <w:bookmarkStart w:id="0" w:name="_GoBack"/>
-      <w:bookmarkEnd w:id="0"/>
     </w:p>
     <w:p>
       <w:pPr>
@@ -8856,7 +9375,15 @@
         <w:t xml:space="preserve"> </w:t>
       </w:r>
       <w:r>
-        <w:t xml:space="preserve">_____________________ PARENT or GUARDIAN of__________________ agree to update After The Bell Inc. in regards to my child’s immunization dates. </w:t>
+        <w:t xml:space="preserve">_____________________ GUARDIAN of__________________ agree to update After </w:t>
+      </w:r>
+      <w:proofErr w:type="gramStart"/>
+      <w:r>
+        <w:t>The</w:t>
+      </w:r>
+      <w:proofErr w:type="gramEnd"/>
+      <w:r>
+        <w:t xml:space="preserve"> Bell Inc. in regards to my child’s immunization dates. </w:t>
       </w:r>
     </w:p>
     <w:p>
@@ -8877,15 +9404,15 @@
         <w:tblLook w:val="04A0" w:firstRow="1" w:lastRow="0" w:firstColumn="1" w:lastColumn="0" w:noHBand="0" w:noVBand="1"/>
       </w:tblPr>
       <w:tblGrid>
-        <w:gridCol w:w="1867"/>
-        <w:gridCol w:w="3870"/>
+        <w:gridCol w:w="2137"/>
+        <w:gridCol w:w="3600"/>
         <w:gridCol w:w="1080"/>
         <w:gridCol w:w="2892"/>
       </w:tblGrid>
       <w:tr>
         <w:tc>
           <w:tcPr>
-            <w:tcW w:w="1867" w:type="dxa"/>
+            <w:tcW w:w="2137" w:type="dxa"/>
             <w:tcBorders>
               <w:top w:val="nil"/>
               <w:left w:val="nil"/>
@@ -8898,13 +9425,16 @@
               <w:ind w:left="0" w:firstLine="0"/>
             </w:pPr>
             <w:r>
-              <w:t>Parent Signature</w:t>
-            </w:r>
-          </w:p>
-        </w:tc>
-        <w:tc>
-          <w:tcPr>
-            <w:tcW w:w="3870" w:type="dxa"/>
+              <w:t>Guardian’s</w:t>
+            </w:r>
+            <w:r>
+              <w:t xml:space="preserve"> Signature</w:t>
+            </w:r>
+          </w:p>
+        </w:tc>
+        <w:tc>
+          <w:tcPr>
+            <w:tcW w:w="3600" w:type="dxa"/>
             <w:tcBorders>
               <w:top w:val="nil"/>
               <w:left w:val="nil"/>
@@ -8955,7 +9485,7 @@
       <w:tr>
         <w:tc>
           <w:tcPr>
-            <w:tcW w:w="1867" w:type="dxa"/>
+            <w:tcW w:w="2137" w:type="dxa"/>
             <w:tcBorders>
               <w:top w:val="nil"/>
               <w:left w:val="nil"/>
@@ -8971,7 +9501,7 @@
         </w:tc>
         <w:tc>
           <w:tcPr>
-            <w:tcW w:w="3870" w:type="dxa"/>
+            <w:tcW w:w="3600" w:type="dxa"/>
             <w:tcBorders>
               <w:left w:val="nil"/>
               <w:bottom w:val="nil"/>
@@ -9044,7 +9574,7 @@
       <w:tr>
         <w:tc>
           <w:tcPr>
-            <w:tcW w:w="1867" w:type="dxa"/>
+            <w:tcW w:w="2137" w:type="dxa"/>
             <w:tcBorders>
               <w:top w:val="nil"/>
               <w:left w:val="nil"/>
@@ -9063,7 +9593,7 @@
         </w:tc>
         <w:tc>
           <w:tcPr>
-            <w:tcW w:w="3870" w:type="dxa"/>
+            <w:tcW w:w="3600" w:type="dxa"/>
             <w:tcBorders>
               <w:top w:val="nil"/>
               <w:left w:val="nil"/>
@@ -9368,16 +9898,25 @@
         <w:rPr>
           <w:u w:val="single" w:color="000000"/>
         </w:rPr>
-        <w:t>All children ages 9 and under or are under 4”9 must be in a booster seat provided by the</w:t>
-      </w:r>
-      <w:r>
-        <w:t xml:space="preserve"> </w:t>
+        <w:t>All children ages 9 and under or are under 4”9 must be in a booster seat provided by th</w:t>
       </w:r>
       <w:r>
         <w:rPr>
           <w:u w:val="single" w:color="000000"/>
         </w:rPr>
-        <w:t>parent</w:t>
+        <w:t>e</w:t>
+      </w:r>
+      <w:r>
+        <w:rPr>
+          <w:u w:val="single"/>
+        </w:rPr>
+        <w:t xml:space="preserve"> </w:t>
+      </w:r>
+      <w:r>
+        <w:rPr>
+          <w:u w:val="single"/>
+        </w:rPr>
+        <w:t>guardian</w:t>
       </w:r>
       <w:r>
         <w:t xml:space="preserve"> </w:t>
@@ -9458,7 +9997,15 @@
         <w:ind w:hanging="360"/>
       </w:pPr>
       <w:r>
-        <w:t xml:space="preserve">The van must be equipped with a 5 pound fire extinguisher (beside driver) </w:t>
+        <w:t xml:space="preserve">The van must be equipped with a </w:t>
+      </w:r>
+      <w:proofErr w:type="gramStart"/>
+      <w:r>
+        <w:t>5 pound</w:t>
+      </w:r>
+      <w:proofErr w:type="gramEnd"/>
+      <w:r>
+        <w:t xml:space="preserve"> fire extinguisher (beside driver) </w:t>
       </w:r>
     </w:p>
     <w:p>
@@ -9631,7 +10178,13 @@
         <w:ind w:hanging="360"/>
       </w:pPr>
       <w:r>
-        <w:t xml:space="preserve">All children ages 9 and under or are under 4”9 must be in a booster seat provided by the parent </w:t>
+        <w:t xml:space="preserve">All children ages 9 and under or are under 4”9 must be in a booster seat provided by the </w:t>
+      </w:r>
+      <w:r>
+        <w:t>guardian</w:t>
+      </w:r>
+      <w:r>
+        <w:t xml:space="preserve"> </w:t>
       </w:r>
     </w:p>
     <w:p>
@@ -9714,7 +10267,10 @@
               <w:ind w:left="0" w:firstLine="0"/>
             </w:pPr>
             <w:r>
-              <w:t>Parent Name</w:t>
+              <w:t>Guardian’s</w:t>
+            </w:r>
+            <w:r>
+              <w:t xml:space="preserve"> Name</w:t>
             </w:r>
           </w:p>
         </w:tc>
@@ -10117,7 +10673,23 @@
           <w:rFonts w:ascii="Times New Roman" w:eastAsia="Times New Roman" w:hAnsi="Times New Roman" w:cs="Times New Roman"/>
           <w:sz w:val="24"/>
         </w:rPr>
-        <w:t xml:space="preserve">From time to time the Halifax Regional School Board cancels all Stock Transportation. To ensure the safety of all children at After The Bell Inc, the 15-passenger van will not be running on days that Stock Transport is pulled off the roads. </w:t>
+        <w:t xml:space="preserve">From time to time the Halifax Regional School Board cancels all Stock Transportation. To ensure the safety of all children at After </w:t>
+      </w:r>
+      <w:proofErr w:type="gramStart"/>
+      <w:r>
+        <w:rPr>
+          <w:rFonts w:ascii="Times New Roman" w:eastAsia="Times New Roman" w:hAnsi="Times New Roman" w:cs="Times New Roman"/>
+          <w:sz w:val="24"/>
+        </w:rPr>
+        <w:t>The</w:t>
+      </w:r>
+      <w:proofErr w:type="gramEnd"/>
+      <w:r>
+        <w:rPr>
+          <w:rFonts w:ascii="Times New Roman" w:eastAsia="Times New Roman" w:hAnsi="Times New Roman" w:cs="Times New Roman"/>
+          <w:sz w:val="24"/>
+        </w:rPr>
+        <w:t xml:space="preserve"> Bell Inc, the 15-passenger van will not be running on days that Stock Transport is pulled off the roads. </w:t>
       </w:r>
     </w:p>
     <w:p>
@@ -10143,7 +10715,23 @@
           <w:rFonts w:ascii="Times New Roman" w:eastAsia="Times New Roman" w:hAnsi="Times New Roman" w:cs="Times New Roman"/>
           <w:sz w:val="24"/>
         </w:rPr>
-        <w:t xml:space="preserve">In order to continue to provide quality care, After The Bell Inc will remain open during the school day for students who ride in the van, however it will be the responsibility of parents and guardians to get the students to After The Bell Inc.  </w:t>
+        <w:t xml:space="preserve">In order to continue to provide quality care, After </w:t>
+      </w:r>
+      <w:proofErr w:type="gramStart"/>
+      <w:r>
+        <w:rPr>
+          <w:rFonts w:ascii="Times New Roman" w:eastAsia="Times New Roman" w:hAnsi="Times New Roman" w:cs="Times New Roman"/>
+          <w:sz w:val="24"/>
+        </w:rPr>
+        <w:t>The</w:t>
+      </w:r>
+      <w:proofErr w:type="gramEnd"/>
+      <w:r>
+        <w:rPr>
+          <w:rFonts w:ascii="Times New Roman" w:eastAsia="Times New Roman" w:hAnsi="Times New Roman" w:cs="Times New Roman"/>
+          <w:sz w:val="24"/>
+        </w:rPr>
+        <w:t xml:space="preserve"> Bell Inc will remain open during the school day for students who ride in the van, however it will be the responsibility of guardians to get the students to After The Bell Inc.  </w:t>
       </w:r>
     </w:p>
     <w:p>
@@ -10169,7 +10757,23 @@
           <w:rFonts w:ascii="Times New Roman" w:eastAsia="Times New Roman" w:hAnsi="Times New Roman" w:cs="Times New Roman"/>
           <w:sz w:val="24"/>
         </w:rPr>
-        <w:t xml:space="preserve">Children who walk to school from After The Bell Inc will continue to walk to school on days when Stock Transportation is cancelled. </w:t>
+        <w:t xml:space="preserve">Children who walk to school from After </w:t>
+      </w:r>
+      <w:proofErr w:type="gramStart"/>
+      <w:r>
+        <w:rPr>
+          <w:rFonts w:ascii="Times New Roman" w:eastAsia="Times New Roman" w:hAnsi="Times New Roman" w:cs="Times New Roman"/>
+          <w:sz w:val="24"/>
+        </w:rPr>
+        <w:t>The</w:t>
+      </w:r>
+      <w:proofErr w:type="gramEnd"/>
+      <w:r>
+        <w:rPr>
+          <w:rFonts w:ascii="Times New Roman" w:eastAsia="Times New Roman" w:hAnsi="Times New Roman" w:cs="Times New Roman"/>
+          <w:sz w:val="24"/>
+        </w:rPr>
+        <w:t xml:space="preserve"> Bell Inc will continue to walk to school on days when Stock Transportation is cancelled. </w:t>
       </w:r>
     </w:p>
     <w:p>
@@ -10248,7 +10852,7 @@
           <w:rFonts w:ascii="Times New Roman" w:eastAsia="Times New Roman" w:hAnsi="Times New Roman" w:cs="Times New Roman"/>
           <w:sz w:val="24"/>
         </w:rPr>
-        <w:t>The only other time that the van can be pulled off the road is if the driver of the van determines that road conditions are unsafe. In this case, parents and guardians will be contacted with as much notice as possible</w:t>
+        <w:t>The only other time that the van can be pulled off the road is if the driver of the van determines that road conditions are unsafe. In this case, guardians will be contacted with as much notice as possible</w:t>
       </w:r>
       <w:r>
         <w:t>.</w:t>
@@ -10289,7 +10893,10 @@
               <w:ind w:left="0" w:firstLine="0"/>
             </w:pPr>
             <w:r>
-              <w:t>Parent Name</w:t>
+              <w:t>Guardian’s</w:t>
+            </w:r>
+            <w:r>
+              <w:t xml:space="preserve"> Name</w:t>
             </w:r>
           </w:p>
         </w:tc>
@@ -10688,7 +11295,7 @@
 </file>
 
 <file path=word/endnotes.xml><?xml version="1.0" encoding="utf-8"?>
-<w:endnotes xmlns:wpc="http://schemas.microsoft.com/office/word/2010/wordprocessingCanvas" xmlns:mc="http://schemas.openxmlformats.org/markup-compatibility/2006" xmlns:o="urn:schemas-microsoft-com:office:office" xmlns:r="http://schemas.openxmlformats.org/officeDocument/2006/relationships" xmlns:m="http://schemas.openxmlformats.org/officeDocument/2006/math" xmlns:v="urn:schemas-microsoft-com:vml" xmlns:wp14="http://schemas.microsoft.com/office/word/2010/wordprocessingDrawing" xmlns:wp="http://schemas.openxmlformats.org/drawingml/2006/wordprocessingDrawing" xmlns:w10="urn:schemas-microsoft-com:office:word" xmlns:w="http://schemas.openxmlformats.org/wordprocessingml/2006/main" xmlns:w14="http://schemas.microsoft.com/office/word/2010/wordml" xmlns:w15="http://schemas.microsoft.com/office/word/2012/wordml" xmlns:wpg="http://schemas.microsoft.com/office/word/2010/wordprocessingGroup" xmlns:wpi="http://schemas.microsoft.com/office/word/2010/wordprocessingInk" xmlns:wne="http://schemas.microsoft.com/office/word/2006/wordml" xmlns:wps="http://schemas.microsoft.com/office/word/2010/wordprocessingShape" mc:Ignorable="w14 w15 wp14">
+<w:endnotes xmlns:wpc="http://schemas.microsoft.com/office/word/2010/wordprocessingCanvas" xmlns:cx="http://schemas.microsoft.com/office/drawing/2014/chartex" xmlns:cx1="http://schemas.microsoft.com/office/drawing/2015/9/8/chartex" xmlns:cx2="http://schemas.microsoft.com/office/drawing/2015/10/21/chartex" xmlns:cx3="http://schemas.microsoft.com/office/drawing/2016/5/9/chartex" xmlns:cx4="http://schemas.microsoft.com/office/drawing/2016/5/10/chartex" xmlns:cx5="http://schemas.microsoft.com/office/drawing/2016/5/11/chartex" xmlns:cx6="http://schemas.microsoft.com/office/drawing/2016/5/12/chartex" xmlns:cx7="http://schemas.microsoft.com/office/drawing/2016/5/13/chartex" xmlns:cx8="http://schemas.microsoft.com/office/drawing/2016/5/14/chartex" xmlns:mc="http://schemas.openxmlformats.org/markup-compatibility/2006" xmlns:aink="http://schemas.microsoft.com/office/drawing/2016/ink" xmlns:am3d="http://schemas.microsoft.com/office/drawing/2017/model3d" xmlns:o="urn:schemas-microsoft-com:office:office" xmlns:r="http://schemas.openxmlformats.org/officeDocument/2006/relationships" xmlns:m="http://schemas.openxmlformats.org/officeDocument/2006/math" xmlns:v="urn:schemas-microsoft-com:vml" xmlns:wp14="http://schemas.microsoft.com/office/word/2010/wordprocessingDrawing" xmlns:wp="http://schemas.openxmlformats.org/drawingml/2006/wordprocessingDrawing" xmlns:w10="urn:schemas-microsoft-com:office:word" xmlns:w="http://schemas.openxmlformats.org/wordprocessingml/2006/main" xmlns:w14="http://schemas.microsoft.com/office/word/2010/wordml" xmlns:w15="http://schemas.microsoft.com/office/word/2012/wordml" xmlns:w16cex="http://schemas.microsoft.com/office/word/2018/wordml/cex" xmlns:w16cid="http://schemas.microsoft.com/office/word/2016/wordml/cid" xmlns:w16="http://schemas.microsoft.com/office/word/2018/wordml" xmlns:w16se="http://schemas.microsoft.com/office/word/2015/wordml/symex" xmlns:wpg="http://schemas.microsoft.com/office/word/2010/wordprocessingGroup" xmlns:wpi="http://schemas.microsoft.com/office/word/2010/wordprocessingInk" xmlns:wne="http://schemas.microsoft.com/office/word/2006/wordml" xmlns:wps="http://schemas.microsoft.com/office/word/2010/wordprocessingShape" mc:Ignorable="w14 w15 w16se w16cid w16 w16cex wp14">
   <w:endnote w:type="separator" w:id="-1">
     <w:p>
       <w:pPr>
@@ -10713,7 +11320,7 @@
 </file>
 
 <file path=word/footnotes.xml><?xml version="1.0" encoding="utf-8"?>
-<w:footnotes xmlns:wpc="http://schemas.microsoft.com/office/word/2010/wordprocessingCanvas" xmlns:mc="http://schemas.openxmlformats.org/markup-compatibility/2006" xmlns:o="urn:schemas-microsoft-com:office:office" xmlns:r="http://schemas.openxmlformats.org/officeDocument/2006/relationships" xmlns:m="http://schemas.openxmlformats.org/officeDocument/2006/math" xmlns:v="urn:schemas-microsoft-com:vml" xmlns:wp14="http://schemas.microsoft.com/office/word/2010/wordprocessingDrawing" xmlns:wp="http://schemas.openxmlformats.org/drawingml/2006/wordprocessingDrawing" xmlns:w10="urn:schemas-microsoft-com:office:word" xmlns:w="http://schemas.openxmlformats.org/wordprocessingml/2006/main" xmlns:w14="http://schemas.microsoft.com/office/word/2010/wordml" xmlns:w15="http://schemas.microsoft.com/office/word/2012/wordml" xmlns:wpg="http://schemas.microsoft.com/office/word/2010/wordprocessingGroup" xmlns:wpi="http://schemas.microsoft.com/office/word/2010/wordprocessingInk" xmlns:wne="http://schemas.microsoft.com/office/word/2006/wordml" xmlns:wps="http://schemas.microsoft.com/office/word/2010/wordprocessingShape" mc:Ignorable="w14 w15 wp14">
+<w:footnotes xmlns:wpc="http://schemas.microsoft.com/office/word/2010/wordprocessingCanvas" xmlns:cx="http://schemas.microsoft.com/office/drawing/2014/chartex" xmlns:cx1="http://schemas.microsoft.com/office/drawing/2015/9/8/chartex" xmlns:cx2="http://schemas.microsoft.com/office/drawing/2015/10/21/chartex" xmlns:cx3="http://schemas.microsoft.com/office/drawing/2016/5/9/chartex" xmlns:cx4="http://schemas.microsoft.com/office/drawing/2016/5/10/chartex" xmlns:cx5="http://schemas.microsoft.com/office/drawing/2016/5/11/chartex" xmlns:cx6="http://schemas.microsoft.com/office/drawing/2016/5/12/chartex" xmlns:cx7="http://schemas.microsoft.com/office/drawing/2016/5/13/chartex" xmlns:cx8="http://schemas.microsoft.com/office/drawing/2016/5/14/chartex" xmlns:mc="http://schemas.openxmlformats.org/markup-compatibility/2006" xmlns:aink="http://schemas.microsoft.com/office/drawing/2016/ink" xmlns:am3d="http://schemas.microsoft.com/office/drawing/2017/model3d" xmlns:o="urn:schemas-microsoft-com:office:office" xmlns:r="http://schemas.openxmlformats.org/officeDocument/2006/relationships" xmlns:m="http://schemas.openxmlformats.org/officeDocument/2006/math" xmlns:v="urn:schemas-microsoft-com:vml" xmlns:wp14="http://schemas.microsoft.com/office/word/2010/wordprocessingDrawing" xmlns:wp="http://schemas.openxmlformats.org/drawingml/2006/wordprocessingDrawing" xmlns:w10="urn:schemas-microsoft-com:office:word" xmlns:w="http://schemas.openxmlformats.org/wordprocessingml/2006/main" xmlns:w14="http://schemas.microsoft.com/office/word/2010/wordml" xmlns:w15="http://schemas.microsoft.com/office/word/2012/wordml" xmlns:w16cex="http://schemas.microsoft.com/office/word/2018/wordml/cex" xmlns:w16cid="http://schemas.microsoft.com/office/word/2016/wordml/cid" xmlns:w16="http://schemas.microsoft.com/office/word/2018/wordml" xmlns:w16se="http://schemas.microsoft.com/office/word/2015/wordml/symex" xmlns:wpg="http://schemas.microsoft.com/office/word/2010/wordprocessingGroup" xmlns:wpi="http://schemas.microsoft.com/office/word/2010/wordprocessingInk" xmlns:wne="http://schemas.microsoft.com/office/word/2006/wordml" xmlns:wps="http://schemas.microsoft.com/office/word/2010/wordprocessingShape" mc:Ignorable="w14 w15 w16se w16cid w16 w16cex wp14">
   <w:footnote w:type="separator" w:id="-1">
     <w:p>
       <w:pPr>
@@ -10738,7 +11345,7 @@
 </file>
 
 <file path=word/header1.xml><?xml version="1.0" encoding="utf-8"?>
-<w:hdr xmlns:wpc="http://schemas.microsoft.com/office/word/2010/wordprocessingCanvas" xmlns:mc="http://schemas.openxmlformats.org/markup-compatibility/2006" xmlns:o="urn:schemas-microsoft-com:office:office" xmlns:r="http://schemas.openxmlformats.org/officeDocument/2006/relationships" xmlns:m="http://schemas.openxmlformats.org/officeDocument/2006/math" xmlns:v="urn:schemas-microsoft-com:vml" xmlns:wp14="http://schemas.microsoft.com/office/word/2010/wordprocessingDrawing" xmlns:wp="http://schemas.openxmlformats.org/drawingml/2006/wordprocessingDrawing" xmlns:w10="urn:schemas-microsoft-com:office:word" xmlns:w="http://schemas.openxmlformats.org/wordprocessingml/2006/main" xmlns:w14="http://schemas.microsoft.com/office/word/2010/wordml" xmlns:w15="http://schemas.microsoft.com/office/word/2012/wordml" xmlns:wpg="http://schemas.microsoft.com/office/word/2010/wordprocessingGroup" xmlns:wpi="http://schemas.microsoft.com/office/word/2010/wordprocessingInk" xmlns:wne="http://schemas.microsoft.com/office/word/2006/wordml" xmlns:wps="http://schemas.microsoft.com/office/word/2010/wordprocessingShape" mc:Ignorable="w14 w15 wp14">
+<w:hdr xmlns:wpc="http://schemas.microsoft.com/office/word/2010/wordprocessingCanvas" xmlns:cx="http://schemas.microsoft.com/office/drawing/2014/chartex" xmlns:cx1="http://schemas.microsoft.com/office/drawing/2015/9/8/chartex" xmlns:cx2="http://schemas.microsoft.com/office/drawing/2015/10/21/chartex" xmlns:cx3="http://schemas.microsoft.com/office/drawing/2016/5/9/chartex" xmlns:cx4="http://schemas.microsoft.com/office/drawing/2016/5/10/chartex" xmlns:cx5="http://schemas.microsoft.com/office/drawing/2016/5/11/chartex" xmlns:cx6="http://schemas.microsoft.com/office/drawing/2016/5/12/chartex" xmlns:cx7="http://schemas.microsoft.com/office/drawing/2016/5/13/chartex" xmlns:cx8="http://schemas.microsoft.com/office/drawing/2016/5/14/chartex" xmlns:mc="http://schemas.openxmlformats.org/markup-compatibility/2006" xmlns:aink="http://schemas.microsoft.com/office/drawing/2016/ink" xmlns:am3d="http://schemas.microsoft.com/office/drawing/2017/model3d" xmlns:o="urn:schemas-microsoft-com:office:office" xmlns:r="http://schemas.openxmlformats.org/officeDocument/2006/relationships" xmlns:m="http://schemas.openxmlformats.org/officeDocument/2006/math" xmlns:v="urn:schemas-microsoft-com:vml" xmlns:wp14="http://schemas.microsoft.com/office/word/2010/wordprocessingDrawing" xmlns:wp="http://schemas.openxmlformats.org/drawingml/2006/wordprocessingDrawing" xmlns:w10="urn:schemas-microsoft-com:office:word" xmlns:w="http://schemas.openxmlformats.org/wordprocessingml/2006/main" xmlns:w14="http://schemas.microsoft.com/office/word/2010/wordml" xmlns:w15="http://schemas.microsoft.com/office/word/2012/wordml" xmlns:w16cex="http://schemas.microsoft.com/office/word/2018/wordml/cex" xmlns:w16cid="http://schemas.microsoft.com/office/word/2016/wordml/cid" xmlns:w16="http://schemas.microsoft.com/office/word/2018/wordml" xmlns:w16se="http://schemas.microsoft.com/office/word/2015/wordml/symex" xmlns:wpg="http://schemas.microsoft.com/office/word/2010/wordprocessingGroup" xmlns:wpi="http://schemas.microsoft.com/office/word/2010/wordprocessingInk" xmlns:wne="http://schemas.microsoft.com/office/word/2006/wordml" xmlns:wps="http://schemas.microsoft.com/office/word/2010/wordprocessingShape" mc:Ignorable="w14 w15 w16se w16cid w16 w16cex wp14">
   <w:p>
     <w:pPr>
       <w:spacing w:after="0" w:line="259" w:lineRule="auto"/>
@@ -10752,7 +11359,7 @@
       <mc:AlternateContent>
         <mc:Choice Requires="wpg">
           <w:drawing>
-            <wp:anchor distT="0" distB="0" distL="114300" distR="114300" simplePos="0" relativeHeight="251663360" behindDoc="0" locked="0" layoutInCell="1" allowOverlap="1">
+            <wp:anchor distT="0" distB="0" distL="114300" distR="114300" simplePos="0" relativeHeight="251663360" behindDoc="0" locked="0" layoutInCell="1" allowOverlap="1" wp14:anchorId="0085C2E6" wp14:editId="2692ABC7">
               <wp:simplePos x="0" y="0"/>
               <wp:positionH relativeFrom="page">
                 <wp:posOffset>719138</wp:posOffset>
@@ -11145,7 +11752,7 @@
 </file>
 
 <file path=word/header2.xml><?xml version="1.0" encoding="utf-8"?>
-<w:hdr xmlns:wpc="http://schemas.microsoft.com/office/word/2010/wordprocessingCanvas" xmlns:mc="http://schemas.openxmlformats.org/markup-compatibility/2006" xmlns:o="urn:schemas-microsoft-com:office:office" xmlns:r="http://schemas.openxmlformats.org/officeDocument/2006/relationships" xmlns:m="http://schemas.openxmlformats.org/officeDocument/2006/math" xmlns:v="urn:schemas-microsoft-com:vml" xmlns:wp14="http://schemas.microsoft.com/office/word/2010/wordprocessingDrawing" xmlns:wp="http://schemas.openxmlformats.org/drawingml/2006/wordprocessingDrawing" xmlns:w10="urn:schemas-microsoft-com:office:word" xmlns:w="http://schemas.openxmlformats.org/wordprocessingml/2006/main" xmlns:w14="http://schemas.microsoft.com/office/word/2010/wordml" xmlns:w15="http://schemas.microsoft.com/office/word/2012/wordml" xmlns:wpg="http://schemas.microsoft.com/office/word/2010/wordprocessingGroup" xmlns:wpi="http://schemas.microsoft.com/office/word/2010/wordprocessingInk" xmlns:wne="http://schemas.microsoft.com/office/word/2006/wordml" xmlns:wps="http://schemas.microsoft.com/office/word/2010/wordprocessingShape" mc:Ignorable="w14 w15 wp14">
+<w:hdr xmlns:wpc="http://schemas.microsoft.com/office/word/2010/wordprocessingCanvas" xmlns:cx="http://schemas.microsoft.com/office/drawing/2014/chartex" xmlns:cx1="http://schemas.microsoft.com/office/drawing/2015/9/8/chartex" xmlns:cx2="http://schemas.microsoft.com/office/drawing/2015/10/21/chartex" xmlns:cx3="http://schemas.microsoft.com/office/drawing/2016/5/9/chartex" xmlns:cx4="http://schemas.microsoft.com/office/drawing/2016/5/10/chartex" xmlns:cx5="http://schemas.microsoft.com/office/drawing/2016/5/11/chartex" xmlns:cx6="http://schemas.microsoft.com/office/drawing/2016/5/12/chartex" xmlns:cx7="http://schemas.microsoft.com/office/drawing/2016/5/13/chartex" xmlns:cx8="http://schemas.microsoft.com/office/drawing/2016/5/14/chartex" xmlns:mc="http://schemas.openxmlformats.org/markup-compatibility/2006" xmlns:aink="http://schemas.microsoft.com/office/drawing/2016/ink" xmlns:am3d="http://schemas.microsoft.com/office/drawing/2017/model3d" xmlns:o="urn:schemas-microsoft-com:office:office" xmlns:r="http://schemas.openxmlformats.org/officeDocument/2006/relationships" xmlns:m="http://schemas.openxmlformats.org/officeDocument/2006/math" xmlns:v="urn:schemas-microsoft-com:vml" xmlns:wp14="http://schemas.microsoft.com/office/word/2010/wordprocessingDrawing" xmlns:wp="http://schemas.openxmlformats.org/drawingml/2006/wordprocessingDrawing" xmlns:w10="urn:schemas-microsoft-com:office:word" xmlns:w="http://schemas.openxmlformats.org/wordprocessingml/2006/main" xmlns:w14="http://schemas.microsoft.com/office/word/2010/wordml" xmlns:w15="http://schemas.microsoft.com/office/word/2012/wordml" xmlns:w16cex="http://schemas.microsoft.com/office/word/2018/wordml/cex" xmlns:w16cid="http://schemas.microsoft.com/office/word/2016/wordml/cid" xmlns:w16="http://schemas.microsoft.com/office/word/2018/wordml" xmlns:w16se="http://schemas.microsoft.com/office/word/2015/wordml/symex" xmlns:wpg="http://schemas.microsoft.com/office/word/2010/wordprocessingGroup" xmlns:wpi="http://schemas.microsoft.com/office/word/2010/wordprocessingInk" xmlns:wne="http://schemas.microsoft.com/office/word/2006/wordml" xmlns:wps="http://schemas.microsoft.com/office/word/2010/wordprocessingShape" mc:Ignorable="w14 w15 w16se w16cid w16 w16cex wp14">
   <w:p>
     <w:pPr>
       <w:tabs>
@@ -11163,7 +11770,7 @@
         <w:noProof/>
       </w:rPr>
       <w:drawing>
-        <wp:anchor distT="0" distB="0" distL="114300" distR="114300" simplePos="0" relativeHeight="251664384" behindDoc="1" locked="0" layoutInCell="1" allowOverlap="1">
+        <wp:anchor distT="0" distB="0" distL="114300" distR="114300" simplePos="0" relativeHeight="251664384" behindDoc="1" locked="0" layoutInCell="1" allowOverlap="1" wp14:anchorId="63D4A9F0" wp14:editId="70884DD0">
           <wp:simplePos x="0" y="0"/>
           <wp:positionH relativeFrom="margin">
             <wp:align>center</wp:align>
@@ -11247,7 +11854,7 @@
 </file>
 
 <file path=word/header3.xml><?xml version="1.0" encoding="utf-8"?>
-<w:hdr xmlns:wpc="http://schemas.microsoft.com/office/word/2010/wordprocessingCanvas" xmlns:mc="http://schemas.openxmlformats.org/markup-compatibility/2006" xmlns:o="urn:schemas-microsoft-com:office:office" xmlns:r="http://schemas.openxmlformats.org/officeDocument/2006/relationships" xmlns:m="http://schemas.openxmlformats.org/officeDocument/2006/math" xmlns:v="urn:schemas-microsoft-com:vml" xmlns:wp14="http://schemas.microsoft.com/office/word/2010/wordprocessingDrawing" xmlns:wp="http://schemas.openxmlformats.org/drawingml/2006/wordprocessingDrawing" xmlns:w10="urn:schemas-microsoft-com:office:word" xmlns:w="http://schemas.openxmlformats.org/wordprocessingml/2006/main" xmlns:w14="http://schemas.microsoft.com/office/word/2010/wordml" xmlns:w15="http://schemas.microsoft.com/office/word/2012/wordml" xmlns:wpg="http://schemas.microsoft.com/office/word/2010/wordprocessingGroup" xmlns:wpi="http://schemas.microsoft.com/office/word/2010/wordprocessingInk" xmlns:wne="http://schemas.microsoft.com/office/word/2006/wordml" xmlns:wps="http://schemas.microsoft.com/office/word/2010/wordprocessingShape" mc:Ignorable="w14 w15 wp14">
+<w:hdr xmlns:wpc="http://schemas.microsoft.com/office/word/2010/wordprocessingCanvas" xmlns:cx="http://schemas.microsoft.com/office/drawing/2014/chartex" xmlns:cx1="http://schemas.microsoft.com/office/drawing/2015/9/8/chartex" xmlns:cx2="http://schemas.microsoft.com/office/drawing/2015/10/21/chartex" xmlns:cx3="http://schemas.microsoft.com/office/drawing/2016/5/9/chartex" xmlns:cx4="http://schemas.microsoft.com/office/drawing/2016/5/10/chartex" xmlns:cx5="http://schemas.microsoft.com/office/drawing/2016/5/11/chartex" xmlns:cx6="http://schemas.microsoft.com/office/drawing/2016/5/12/chartex" xmlns:cx7="http://schemas.microsoft.com/office/drawing/2016/5/13/chartex" xmlns:cx8="http://schemas.microsoft.com/office/drawing/2016/5/14/chartex" xmlns:mc="http://schemas.openxmlformats.org/markup-compatibility/2006" xmlns:aink="http://schemas.microsoft.com/office/drawing/2016/ink" xmlns:am3d="http://schemas.microsoft.com/office/drawing/2017/model3d" xmlns:o="urn:schemas-microsoft-com:office:office" xmlns:r="http://schemas.openxmlformats.org/officeDocument/2006/relationships" xmlns:m="http://schemas.openxmlformats.org/officeDocument/2006/math" xmlns:v="urn:schemas-microsoft-com:vml" xmlns:wp14="http://schemas.microsoft.com/office/word/2010/wordprocessingDrawing" xmlns:wp="http://schemas.openxmlformats.org/drawingml/2006/wordprocessingDrawing" xmlns:w10="urn:schemas-microsoft-com:office:word" xmlns:w="http://schemas.openxmlformats.org/wordprocessingml/2006/main" xmlns:w14="http://schemas.microsoft.com/office/word/2010/wordml" xmlns:w15="http://schemas.microsoft.com/office/word/2012/wordml" xmlns:w16cex="http://schemas.microsoft.com/office/word/2018/wordml/cex" xmlns:w16cid="http://schemas.microsoft.com/office/word/2016/wordml/cid" xmlns:w16="http://schemas.microsoft.com/office/word/2018/wordml" xmlns:w16se="http://schemas.microsoft.com/office/word/2015/wordml/symex" xmlns:wpg="http://schemas.microsoft.com/office/word/2010/wordprocessingGroup" xmlns:wpi="http://schemas.microsoft.com/office/word/2010/wordprocessingInk" xmlns:wne="http://schemas.microsoft.com/office/word/2006/wordml" xmlns:wps="http://schemas.microsoft.com/office/word/2010/wordprocessingShape" mc:Ignorable="w14 w15 w16se w16cid w16 w16cex wp14">
   <w:p>
     <w:pPr>
       <w:spacing w:after="160" w:line="259" w:lineRule="auto"/>
@@ -11258,7 +11865,7 @@
 </file>
 
 <file path=word/numbering.xml><?xml version="1.0" encoding="utf-8"?>
-<w:numbering xmlns:wpc="http://schemas.microsoft.com/office/word/2010/wordprocessingCanvas" xmlns:mc="http://schemas.openxmlformats.org/markup-compatibility/2006" xmlns:o="urn:schemas-microsoft-com:office:office" xmlns:r="http://schemas.openxmlformats.org/officeDocument/2006/relationships" xmlns:m="http://schemas.openxmlformats.org/officeDocument/2006/math" xmlns:v="urn:schemas-microsoft-com:vml" xmlns:wp14="http://schemas.microsoft.com/office/word/2010/wordprocessingDrawing" xmlns:wp="http://schemas.openxmlformats.org/drawingml/2006/wordprocessingDrawing" xmlns:w10="urn:schemas-microsoft-com:office:word" xmlns:w="http://schemas.openxmlformats.org/wordprocessingml/2006/main" xmlns:w14="http://schemas.microsoft.com/office/word/2010/wordml" xmlns:w15="http://schemas.microsoft.com/office/word/2012/wordml" xmlns:wpg="http://schemas.microsoft.com/office/word/2010/wordprocessingGroup" xmlns:wpi="http://schemas.microsoft.com/office/word/2010/wordprocessingInk" xmlns:wne="http://schemas.microsoft.com/office/word/2006/wordml" xmlns:wps="http://schemas.microsoft.com/office/word/2010/wordprocessingShape" mc:Ignorable="w14 w15 wp14">
+<w:numbering xmlns:wpc="http://schemas.microsoft.com/office/word/2010/wordprocessingCanvas" xmlns:cx="http://schemas.microsoft.com/office/drawing/2014/chartex" xmlns:cx1="http://schemas.microsoft.com/office/drawing/2015/9/8/chartex" xmlns:cx2="http://schemas.microsoft.com/office/drawing/2015/10/21/chartex" xmlns:cx3="http://schemas.microsoft.com/office/drawing/2016/5/9/chartex" xmlns:cx4="http://schemas.microsoft.com/office/drawing/2016/5/10/chartex" xmlns:cx5="http://schemas.microsoft.com/office/drawing/2016/5/11/chartex" xmlns:cx6="http://schemas.microsoft.com/office/drawing/2016/5/12/chartex" xmlns:cx7="http://schemas.microsoft.com/office/drawing/2016/5/13/chartex" xmlns:cx8="http://schemas.microsoft.com/office/drawing/2016/5/14/chartex" xmlns:mc="http://schemas.openxmlformats.org/markup-compatibility/2006" xmlns:aink="http://schemas.microsoft.com/office/drawing/2016/ink" xmlns:am3d="http://schemas.microsoft.com/office/drawing/2017/model3d" xmlns:o="urn:schemas-microsoft-com:office:office" xmlns:r="http://schemas.openxmlformats.org/officeDocument/2006/relationships" xmlns:m="http://schemas.openxmlformats.org/officeDocument/2006/math" xmlns:v="urn:schemas-microsoft-com:vml" xmlns:wp14="http://schemas.microsoft.com/office/word/2010/wordprocessingDrawing" xmlns:wp="http://schemas.openxmlformats.org/drawingml/2006/wordprocessingDrawing" xmlns:w10="urn:schemas-microsoft-com:office:word" xmlns:w="http://schemas.openxmlformats.org/wordprocessingml/2006/main" xmlns:w14="http://schemas.microsoft.com/office/word/2010/wordml" xmlns:w15="http://schemas.microsoft.com/office/word/2012/wordml" xmlns:w16cex="http://schemas.microsoft.com/office/word/2018/wordml/cex" xmlns:w16cid="http://schemas.microsoft.com/office/word/2016/wordml/cid" xmlns:w16="http://schemas.microsoft.com/office/word/2018/wordml" xmlns:w16se="http://schemas.microsoft.com/office/word/2015/wordml/symex" xmlns:wpg="http://schemas.microsoft.com/office/word/2010/wordprocessingGroup" xmlns:wpi="http://schemas.microsoft.com/office/word/2010/wordprocessingInk" xmlns:wne="http://schemas.microsoft.com/office/word/2006/wordml" xmlns:wps="http://schemas.microsoft.com/office/word/2010/wordprocessingShape" mc:Ignorable="w14 w15 w16se w16cid w16 w16cex wp14">
   <w:abstractNum w:abstractNumId="0" w15:restartNumberingAfterBreak="0">
     <w:nsid w:val="075F6F65"/>
     <w:multiLevelType w:val="hybridMultilevel"/>
@@ -13877,7 +14484,7 @@
 </file>
 
 <file path=word/styles.xml><?xml version="1.0" encoding="utf-8"?>
-<w:styles xmlns:mc="http://schemas.openxmlformats.org/markup-compatibility/2006" xmlns:r="http://schemas.openxmlformats.org/officeDocument/2006/relationships" xmlns:w="http://schemas.openxmlformats.org/wordprocessingml/2006/main" xmlns:w14="http://schemas.microsoft.com/office/word/2010/wordml" xmlns:w15="http://schemas.microsoft.com/office/word/2012/wordml" mc:Ignorable="w14 w15">
+<w:styles xmlns:mc="http://schemas.openxmlformats.org/markup-compatibility/2006" xmlns:r="http://schemas.openxmlformats.org/officeDocument/2006/relationships" xmlns:w="http://schemas.openxmlformats.org/wordprocessingml/2006/main" xmlns:w14="http://schemas.microsoft.com/office/word/2010/wordml" xmlns:w15="http://schemas.microsoft.com/office/word/2012/wordml" xmlns:w16cex="http://schemas.microsoft.com/office/word/2018/wordml/cex" xmlns:w16cid="http://schemas.microsoft.com/office/word/2016/wordml/cid" xmlns:w16="http://schemas.microsoft.com/office/word/2018/wordml" xmlns:w16se="http://schemas.microsoft.com/office/word/2015/wordml/symex" mc:Ignorable="w14 w15 w16se w16cid w16 w16cex">
   <w:docDefaults>
     <w:rPrDefault>
       <w:rPr>
@@ -13893,7 +14500,7 @@
       </w:pPr>
     </w:pPrDefault>
   </w:docDefaults>
-  <w:latentStyles w:defLockedState="0" w:defUIPriority="99" w:defSemiHidden="0" w:defUnhideWhenUsed="0" w:defQFormat="0" w:count="371">
+  <w:latentStyles w:defLockedState="0" w:defUIPriority="99" w:defSemiHidden="0" w:defUnhideWhenUsed="0" w:defQFormat="0" w:count="376">
     <w:lsdException w:name="Normal" w:uiPriority="0" w:qFormat="1"/>
     <w:lsdException w:name="heading 1" w:uiPriority="9" w:qFormat="1"/>
     <w:lsdException w:name="heading 2" w:semiHidden="1" w:uiPriority="9" w:unhideWhenUsed="1" w:qFormat="1"/>
@@ -14265,6 +14872,11 @@
     <w:lsdException w:name="List Table 5 Dark Accent 6" w:uiPriority="50"/>
     <w:lsdException w:name="List Table 6 Colorful Accent 6" w:uiPriority="51"/>
     <w:lsdException w:name="List Table 7 Colorful Accent 6" w:uiPriority="52"/>
+    <w:lsdException w:name="Mention" w:semiHidden="1" w:unhideWhenUsed="1"/>
+    <w:lsdException w:name="Smart Hyperlink" w:semiHidden="1" w:unhideWhenUsed="1"/>
+    <w:lsdException w:name="Hashtag" w:semiHidden="1" w:unhideWhenUsed="1"/>
+    <w:lsdException w:name="Unresolved Mention" w:semiHidden="1" w:unhideWhenUsed="1"/>
+    <w:lsdException w:name="Smart Link" w:semiHidden="1" w:unhideWhenUsed="1"/>
   </w:latentStyles>
   <w:style w:type="paragraph" w:default="1" w:styleId="Normal">
     <w:name w:val="Normal"/>
@@ -14571,7 +15183,7 @@
 </file>
 
 <file path=word/glossary/document.xml><?xml version="1.0" encoding="utf-8"?>
-<w:glossaryDocument xmlns:wpc="http://schemas.microsoft.com/office/word/2010/wordprocessingCanvas" xmlns:mc="http://schemas.openxmlformats.org/markup-compatibility/2006" xmlns:o="urn:schemas-microsoft-com:office:office" xmlns:r="http://schemas.openxmlformats.org/officeDocument/2006/relationships" xmlns:m="http://schemas.openxmlformats.org/officeDocument/2006/math" xmlns:v="urn:schemas-microsoft-com:vml" xmlns:wp14="http://schemas.microsoft.com/office/word/2010/wordprocessingDrawing" xmlns:wp="http://schemas.openxmlformats.org/drawingml/2006/wordprocessingDrawing" xmlns:w10="urn:schemas-microsoft-com:office:word" xmlns:w="http://schemas.openxmlformats.org/wordprocessingml/2006/main" xmlns:w14="http://schemas.microsoft.com/office/word/2010/wordml" xmlns:w15="http://schemas.microsoft.com/office/word/2012/wordml" xmlns:wpg="http://schemas.microsoft.com/office/word/2010/wordprocessingGroup" xmlns:wpi="http://schemas.microsoft.com/office/word/2010/wordprocessingInk" xmlns:wne="http://schemas.microsoft.com/office/word/2006/wordml" xmlns:wps="http://schemas.microsoft.com/office/word/2010/wordprocessingShape" mc:Ignorable="w14 w15 wp14">
+<w:glossaryDocument xmlns:wpc="http://schemas.microsoft.com/office/word/2010/wordprocessingCanvas" xmlns:cx="http://schemas.microsoft.com/office/drawing/2014/chartex" xmlns:cx1="http://schemas.microsoft.com/office/drawing/2015/9/8/chartex" xmlns:cx2="http://schemas.microsoft.com/office/drawing/2015/10/21/chartex" xmlns:cx3="http://schemas.microsoft.com/office/drawing/2016/5/9/chartex" xmlns:cx4="http://schemas.microsoft.com/office/drawing/2016/5/10/chartex" xmlns:cx5="http://schemas.microsoft.com/office/drawing/2016/5/11/chartex" xmlns:cx6="http://schemas.microsoft.com/office/drawing/2016/5/12/chartex" xmlns:cx7="http://schemas.microsoft.com/office/drawing/2016/5/13/chartex" xmlns:cx8="http://schemas.microsoft.com/office/drawing/2016/5/14/chartex" xmlns:mc="http://schemas.openxmlformats.org/markup-compatibility/2006" xmlns:aink="http://schemas.microsoft.com/office/drawing/2016/ink" xmlns:am3d="http://schemas.microsoft.com/office/drawing/2017/model3d" xmlns:o="urn:schemas-microsoft-com:office:office" xmlns:r="http://schemas.openxmlformats.org/officeDocument/2006/relationships" xmlns:m="http://schemas.openxmlformats.org/officeDocument/2006/math" xmlns:v="urn:schemas-microsoft-com:vml" xmlns:wp14="http://schemas.microsoft.com/office/word/2010/wordprocessingDrawing" xmlns:wp="http://schemas.openxmlformats.org/drawingml/2006/wordprocessingDrawing" xmlns:w10="urn:schemas-microsoft-com:office:word" xmlns:w="http://schemas.openxmlformats.org/wordprocessingml/2006/main" xmlns:w14="http://schemas.microsoft.com/office/word/2010/wordml" xmlns:w15="http://schemas.microsoft.com/office/word/2012/wordml" xmlns:w16cex="http://schemas.microsoft.com/office/word/2018/wordml/cex" xmlns:w16cid="http://schemas.microsoft.com/office/word/2016/wordml/cid" xmlns:w16="http://schemas.microsoft.com/office/word/2018/wordml" xmlns:w16se="http://schemas.microsoft.com/office/word/2015/wordml/symex" xmlns:wpg="http://schemas.microsoft.com/office/word/2010/wordprocessingGroup" xmlns:wpi="http://schemas.microsoft.com/office/word/2010/wordprocessingInk" xmlns:wne="http://schemas.microsoft.com/office/word/2006/wordml" xmlns:wps="http://schemas.microsoft.com/office/word/2010/wordprocessingShape" mc:Ignorable="w14 w15 w16se w16cid w16 w16cex wp14">
   <w:docParts>
     <w:docPart>
       <w:docPartPr>
@@ -14607,13 +15219,13 @@
 </file>
 
 <file path=word/glossary/fontTable.xml><?xml version="1.0" encoding="utf-8"?>
-<w:fonts xmlns:mc="http://schemas.openxmlformats.org/markup-compatibility/2006" xmlns:r="http://schemas.openxmlformats.org/officeDocument/2006/relationships" xmlns:w="http://schemas.openxmlformats.org/wordprocessingml/2006/main" xmlns:w14="http://schemas.microsoft.com/office/word/2010/wordml" xmlns:w15="http://schemas.microsoft.com/office/word/2012/wordml" mc:Ignorable="w14 w15">
+<w:fonts xmlns:mc="http://schemas.openxmlformats.org/markup-compatibility/2006" xmlns:r="http://schemas.openxmlformats.org/officeDocument/2006/relationships" xmlns:w="http://schemas.openxmlformats.org/wordprocessingml/2006/main" xmlns:w14="http://schemas.microsoft.com/office/word/2010/wordml" xmlns:w15="http://schemas.microsoft.com/office/word/2012/wordml" xmlns:w16cex="http://schemas.microsoft.com/office/word/2018/wordml/cex" xmlns:w16cid="http://schemas.microsoft.com/office/word/2016/wordml/cid" xmlns:w16="http://schemas.microsoft.com/office/word/2018/wordml" xmlns:w16se="http://schemas.microsoft.com/office/word/2015/wordml/symex" mc:Ignorable="w14 w15 w16se w16cid w16 w16cex">
   <w:font w:name="Arial">
     <w:panose1 w:val="020B0604020202020204"/>
     <w:charset w:val="00"/>
     <w:family w:val="swiss"/>
     <w:pitch w:val="variable"/>
-    <w:sig w:usb0="E0002EFF" w:usb1="C0007843" w:usb2="00000009" w:usb3="00000000" w:csb0="000001FF" w:csb1="00000000"/>
+    <w:sig w:usb0="E0002EFF" w:usb1="C000785B" w:usb2="00000009" w:usb3="00000000" w:csb0="000001FF" w:csb1="00000000"/>
   </w:font>
   <w:font w:name="Segoe UI Symbol">
     <w:panose1 w:val="020B0502040204020203"/>
@@ -14662,23 +15274,22 @@
     <w:charset w:val="00"/>
     <w:family w:val="swiss"/>
     <w:pitch w:val="variable"/>
-    <w:sig w:usb0="E0002AFF" w:usb1="C000247B" w:usb2="00000009" w:usb3="00000000" w:csb0="000001FF" w:csb1="00000000"/>
+    <w:sig w:usb0="E4002EFF" w:usb1="C000247B" w:usb2="00000009" w:usb3="00000000" w:csb0="000001FF" w:csb1="00000000"/>
   </w:font>
   <w:font w:name="Calibri Light">
     <w:panose1 w:val="020F0302020204030204"/>
     <w:charset w:val="00"/>
     <w:family w:val="swiss"/>
     <w:pitch w:val="variable"/>
-    <w:sig w:usb0="E0002AFF" w:usb1="C000247B" w:usb2="00000009" w:usb3="00000000" w:csb0="000001FF" w:csb1="00000000"/>
+    <w:sig w:usb0="E4002EFF" w:usb1="C000247B" w:usb2="00000009" w:usb3="00000000" w:csb0="000001FF" w:csb1="00000000"/>
   </w:font>
   <w:font w:name="MS Mincho">
-    <w:altName w:val="MS Gothic"/>
+    <w:altName w:val="MS Mincho"/>
     <w:panose1 w:val="02020609040205080304"/>
     <w:charset w:val="80"/>
-    <w:family w:val="roman"/>
-    <w:notTrueType/>
+    <w:family w:val="modern"/>
     <w:pitch w:val="fixed"/>
-    <w:sig w:usb0="00000000" w:usb1="08070000" w:usb2="00000010" w:usb3="00000000" w:csb0="00020000" w:csb1="00000000"/>
+    <w:sig w:usb0="E00002FF" w:usb1="6AC7FDFB" w:usb2="08000012" w:usb3="00000000" w:csb0="0002009F" w:csb1="00000000"/>
   </w:font>
   <w:font w:name="MS Gothic">
     <w:altName w:val="ＭＳ ゴシック"/>
@@ -14692,7 +15303,7 @@
 </file>
 
 <file path=word/glossary/settings.xml><?xml version="1.0" encoding="utf-8"?>
-<w:settings xmlns:mc="http://schemas.openxmlformats.org/markup-compatibility/2006" xmlns:o="urn:schemas-microsoft-com:office:office" xmlns:r="http://schemas.openxmlformats.org/officeDocument/2006/relationships" xmlns:m="http://schemas.openxmlformats.org/officeDocument/2006/math" xmlns:v="urn:schemas-microsoft-com:vml" xmlns:w10="urn:schemas-microsoft-com:office:word" xmlns:w="http://schemas.openxmlformats.org/wordprocessingml/2006/main" xmlns:w14="http://schemas.microsoft.com/office/word/2010/wordml" xmlns:w15="http://schemas.microsoft.com/office/word/2012/wordml" xmlns:sl="http://schemas.openxmlformats.org/schemaLibrary/2006/main" mc:Ignorable="w14 w15">
+<w:settings xmlns:mc="http://schemas.openxmlformats.org/markup-compatibility/2006" xmlns:o="urn:schemas-microsoft-com:office:office" xmlns:r="http://schemas.openxmlformats.org/officeDocument/2006/relationships" xmlns:m="http://schemas.openxmlformats.org/officeDocument/2006/math" xmlns:v="urn:schemas-microsoft-com:vml" xmlns:w10="urn:schemas-microsoft-com:office:word" xmlns:w="http://schemas.openxmlformats.org/wordprocessingml/2006/main" xmlns:w14="http://schemas.microsoft.com/office/word/2010/wordml" xmlns:w15="http://schemas.microsoft.com/office/word/2012/wordml" xmlns:w16cex="http://schemas.microsoft.com/office/word/2018/wordml/cex" xmlns:w16cid="http://schemas.microsoft.com/office/word/2016/wordml/cid" xmlns:w16="http://schemas.microsoft.com/office/word/2018/wordml" xmlns:w16se="http://schemas.microsoft.com/office/word/2015/wordml/symex" xmlns:sl="http://schemas.openxmlformats.org/schemaLibrary/2006/main" mc:Ignorable="w14 w15 w16se w16cid w16 w16cex">
   <w:view w:val="normal"/>
   <w:defaultTabStop w:val="720"/>
   <w:characterSpacingControl w:val="doNotCompress"/>
@@ -14703,11 +15314,15 @@
     <w:compatSetting w:name="enableOpenTypeFeatures" w:uri="http://schemas.microsoft.com/office/word" w:val="1"/>
     <w:compatSetting w:name="doNotFlipMirrorIndents" w:uri="http://schemas.microsoft.com/office/word" w:val="1"/>
     <w:compatSetting w:name="differentiateMultirowTableHeaders" w:uri="http://schemas.microsoft.com/office/word" w:val="1"/>
+    <w:compatSetting w:name="useWord2013TrackBottomHyphenation" w:uri="http://schemas.microsoft.com/office/word" w:val="1"/>
   </w:compat>
   <w:rsids>
     <w:rsidRoot w:val="000555FE"/>
     <w:rsid w:val="000555FE"/>
+    <w:rsid w:val="009430F5"/>
     <w:rsid w:val="00A96753"/>
+    <w:rsid w:val="00DB5C91"/>
+    <w:rsid w:val="00E47564"/>
   </w:rsids>
   <m:mathPr>
     <m:mathFont m:val="Cambria Math"/>
@@ -14731,7 +15346,7 @@
 </file>
 
 <file path=word/glossary/styles.xml><?xml version="1.0" encoding="utf-8"?>
-<w:styles xmlns:mc="http://schemas.openxmlformats.org/markup-compatibility/2006" xmlns:r="http://schemas.openxmlformats.org/officeDocument/2006/relationships" xmlns:w="http://schemas.openxmlformats.org/wordprocessingml/2006/main" xmlns:w14="http://schemas.microsoft.com/office/word/2010/wordml" xmlns:w15="http://schemas.microsoft.com/office/word/2012/wordml" mc:Ignorable="w14 w15">
+<w:styles xmlns:mc="http://schemas.openxmlformats.org/markup-compatibility/2006" xmlns:r="http://schemas.openxmlformats.org/officeDocument/2006/relationships" xmlns:w="http://schemas.openxmlformats.org/wordprocessingml/2006/main" xmlns:w14="http://schemas.microsoft.com/office/word/2010/wordml" xmlns:w15="http://schemas.microsoft.com/office/word/2012/wordml" xmlns:w16cex="http://schemas.microsoft.com/office/word/2018/wordml/cex" xmlns:w16cid="http://schemas.microsoft.com/office/word/2016/wordml/cid" xmlns:w16="http://schemas.microsoft.com/office/word/2018/wordml" xmlns:w16se="http://schemas.microsoft.com/office/word/2015/wordml/symex" mc:Ignorable="w14 w15 w16se w16cid w16 w16cex">
   <w:docDefaults>
     <w:rPrDefault>
       <w:rPr>
@@ -14747,7 +15362,7 @@
       </w:pPr>
     </w:pPrDefault>
   </w:docDefaults>
-  <w:latentStyles w:defLockedState="0" w:defUIPriority="99" w:defSemiHidden="0" w:defUnhideWhenUsed="0" w:defQFormat="0" w:count="371">
+  <w:latentStyles w:defLockedState="0" w:defUIPriority="99" w:defSemiHidden="0" w:defUnhideWhenUsed="0" w:defQFormat="0" w:count="376">
     <w:lsdException w:name="Normal" w:uiPriority="0" w:qFormat="1"/>
     <w:lsdException w:name="heading 1" w:uiPriority="9" w:qFormat="1"/>
     <w:lsdException w:name="heading 2" w:semiHidden="1" w:uiPriority="9" w:unhideWhenUsed="1" w:qFormat="1"/>
@@ -15119,6 +15734,11 @@
     <w:lsdException w:name="List Table 5 Dark Accent 6" w:uiPriority="50"/>
     <w:lsdException w:name="List Table 6 Colorful Accent 6" w:uiPriority="51"/>
     <w:lsdException w:name="List Table 7 Colorful Accent 6" w:uiPriority="52"/>
+    <w:lsdException w:name="Mention" w:semiHidden="1" w:unhideWhenUsed="1"/>
+    <w:lsdException w:name="Smart Hyperlink" w:semiHidden="1" w:unhideWhenUsed="1"/>
+    <w:lsdException w:name="Hashtag" w:semiHidden="1" w:unhideWhenUsed="1"/>
+    <w:lsdException w:name="Unresolved Mention" w:semiHidden="1" w:unhideWhenUsed="1"/>
+    <w:lsdException w:name="Smart Link" w:semiHidden="1" w:unhideWhenUsed="1"/>
   </w:latentStyles>
   <w:style w:type="paragraph" w:default="1" w:styleId="Normal">
     <w:name w:val="Normal"/>
@@ -15169,7 +15789,7 @@
 </file>
 
 <file path=word/glossary/webSettings.xml><?xml version="1.0" encoding="utf-8"?>
-<w:webSettings xmlns:mc="http://schemas.openxmlformats.org/markup-compatibility/2006" xmlns:r="http://schemas.openxmlformats.org/officeDocument/2006/relationships" xmlns:w="http://schemas.openxmlformats.org/wordprocessingml/2006/main" xmlns:w14="http://schemas.microsoft.com/office/word/2010/wordml" xmlns:w15="http://schemas.microsoft.com/office/word/2012/wordml" mc:Ignorable="w14 w15">
+<w:webSettings xmlns:mc="http://schemas.openxmlformats.org/markup-compatibility/2006" xmlns:r="http://schemas.openxmlformats.org/officeDocument/2006/relationships" xmlns:w="http://schemas.openxmlformats.org/wordprocessingml/2006/main" xmlns:w14="http://schemas.microsoft.com/office/word/2010/wordml" xmlns:w15="http://schemas.microsoft.com/office/word/2012/wordml" xmlns:w16cex="http://schemas.microsoft.com/office/word/2018/wordml/cex" xmlns:w16cid="http://schemas.microsoft.com/office/word/2016/wordml/cid" xmlns:w16="http://schemas.microsoft.com/office/word/2018/wordml" xmlns:w16se="http://schemas.microsoft.com/office/word/2015/wordml/symex" mc:Ignorable="w14 w15 w16se w16cid w16 w16cex">
   <w:optimizeForBrowser/>
   <w:allowPNG/>
 </w:webSettings>

</xml_diff>